<commit_message>
Complete and finish all documentations
</commit_message>
<xml_diff>
--- a/KẾ HOẠCH DỰ ÁN.docx
+++ b/KẾ HOẠCH DỰ ÁN.docx
@@ -1,19 +1,41 @@
 
 <file path=word/document.xml><?xml version="1.0" encoding="utf-8"?>
-<w:document xmlns:wpc="http://schemas.microsoft.com/office/word/2010/wordprocessingCanvas" xmlns:mc="http://schemas.openxmlformats.org/markup-compatibility/2006" xmlns:o="urn:schemas-microsoft-com:office:office" xmlns:r="http://schemas.openxmlformats.org/officeDocument/2006/relationships" xmlns:m="http://schemas.openxmlformats.org/officeDocument/2006/math" xmlns:v="urn:schemas-microsoft-com:vml" xmlns:wp14="http://schemas.microsoft.com/office/word/2010/wordprocessingDrawing" xmlns:wp="http://schemas.openxmlformats.org/drawingml/2006/wordprocessingDrawing" xmlns:w10="urn:schemas-microsoft-com:office:word" xmlns:w="http://schemas.openxmlformats.org/wordprocessingml/2006/main" xmlns:w14="http://schemas.microsoft.com/office/word/2010/wordml" xmlns:w15="http://schemas.microsoft.com/office/word/2012/wordml" xmlns:wpg="http://schemas.microsoft.com/office/word/2010/wordprocessingGroup" xmlns:wpi="http://schemas.microsoft.com/office/word/2010/wordprocessingInk" xmlns:wne="http://schemas.microsoft.com/office/word/2006/wordml" xmlns:wps="http://schemas.microsoft.com/office/word/2010/wordprocessingShape" mc:Ignorable="w14 w15 wp14">
+<w:document xmlns:ve="http://schemas.openxmlformats.org/markup-compatibility/2006" xmlns:o="urn:schemas-microsoft-com:office:office" xmlns:r="http://schemas.openxmlformats.org/officeDocument/2006/relationships" xmlns:m="http://schemas.openxmlformats.org/officeDocument/2006/math" xmlns:v="urn:schemas-microsoft-com:vml" xmlns:wp="http://schemas.openxmlformats.org/drawingml/2006/wordprocessingDrawing" xmlns:w10="urn:schemas-microsoft-com:office:word" xmlns:w="http://schemas.openxmlformats.org/wordprocessingml/2006/main" xmlns:wne="http://schemas.microsoft.com/office/word/2006/wordml">
   <w:body>
     <w:p>
       <w:pPr>
         <w:pStyle w:val="TOC1"/>
-        <w:tabs>
-          <w:tab w:val="right" w:leader="dot" w:pos="9016"/>
-        </w:tabs>
+        <w:rPr>
+          <w:sz w:val="32"/>
+          <w:szCs w:val="32"/>
+          <w:lang w:val="en-US"/>
+        </w:rPr>
+      </w:pPr>
+      <w:r>
+        <w:rPr>
+          <w:sz w:val="32"/>
+          <w:szCs w:val="32"/>
+          <w:lang w:val="en-US"/>
+        </w:rPr>
+        <w:t>MỤC LỤC</w:t>
+      </w:r>
+    </w:p>
+    <w:p>
+      <w:pPr>
+        <w:pStyle w:val="TOC1"/>
+        <w:rPr>
+          <w:lang w:val="en-US"/>
+        </w:rPr>
+      </w:pPr>
+    </w:p>
+    <w:p>
+      <w:pPr>
+        <w:pStyle w:val="TOC1"/>
         <w:rPr>
           <w:rFonts w:asciiTheme="minorHAnsi" w:hAnsiTheme="minorHAnsi"/>
-          <w:b w:val="0"/>
           <w:noProof/>
           <w:sz w:val="22"/>
-          <w:lang w:eastAsia="vi-VN"/>
+          <w:lang w:val="en-US" w:eastAsia="vi-VN"/>
         </w:rPr>
       </w:pPr>
       <w:r>
@@ -50,37 +72,9 @@
       <w:r>
         <w:rPr>
           <w:noProof/>
-        </w:rPr>
-        <w:fldChar w:fldCharType="begin"/>
-      </w:r>
-      <w:r>
-        <w:rPr>
-          <w:noProof/>
-        </w:rPr>
-        <w:instrText xml:space="preserve"> PAGEREF _Toc419055080 \h </w:instrText>
-      </w:r>
-      <w:r>
-        <w:rPr>
-          <w:noProof/>
-        </w:rPr>
-      </w:r>
-      <w:r>
-        <w:rPr>
-          <w:noProof/>
-        </w:rPr>
-        <w:fldChar w:fldCharType="separate"/>
-      </w:r>
-      <w:r>
-        <w:rPr>
-          <w:noProof/>
-        </w:rPr>
-        <w:t>2</w:t>
-      </w:r>
-      <w:r>
-        <w:rPr>
-          <w:noProof/>
-        </w:rPr>
-        <w:fldChar w:fldCharType="end"/>
+          <w:lang w:val="en-US"/>
+        </w:rPr>
+        <w:t>3</w:t>
       </w:r>
     </w:p>
     <w:p>
@@ -94,7 +88,7 @@
           <w:b w:val="0"/>
           <w:noProof/>
           <w:sz w:val="22"/>
-          <w:lang w:eastAsia="vi-VN"/>
+          <w:lang w:val="en-US" w:eastAsia="vi-VN"/>
         </w:rPr>
       </w:pPr>
       <w:r>
@@ -113,37 +107,9 @@
       <w:r>
         <w:rPr>
           <w:noProof/>
-        </w:rPr>
-        <w:fldChar w:fldCharType="begin"/>
-      </w:r>
-      <w:r>
-        <w:rPr>
-          <w:noProof/>
-        </w:rPr>
-        <w:instrText xml:space="preserve"> PAGEREF _Toc419055081 \h </w:instrText>
-      </w:r>
-      <w:r>
-        <w:rPr>
-          <w:noProof/>
-        </w:rPr>
-      </w:r>
-      <w:r>
-        <w:rPr>
-          <w:noProof/>
-        </w:rPr>
-        <w:fldChar w:fldCharType="separate"/>
-      </w:r>
-      <w:r>
-        <w:rPr>
-          <w:noProof/>
-        </w:rPr>
-        <w:t>2</w:t>
-      </w:r>
-      <w:r>
-        <w:rPr>
-          <w:noProof/>
-        </w:rPr>
-        <w:fldChar w:fldCharType="end"/>
+          <w:lang w:val="en-US"/>
+        </w:rPr>
+        <w:t>3</w:t>
       </w:r>
     </w:p>
     <w:p>
@@ -158,7 +124,7 @@
           <w:i w:val="0"/>
           <w:noProof/>
           <w:sz w:val="22"/>
-          <w:lang w:eastAsia="vi-VN"/>
+          <w:lang w:val="en-US" w:eastAsia="vi-VN"/>
         </w:rPr>
       </w:pPr>
       <w:r>
@@ -177,37 +143,9 @@
       <w:r>
         <w:rPr>
           <w:noProof/>
-        </w:rPr>
-        <w:fldChar w:fldCharType="begin"/>
-      </w:r>
-      <w:r>
-        <w:rPr>
-          <w:noProof/>
-        </w:rPr>
-        <w:instrText xml:space="preserve"> PAGEREF _Toc419055082 \h </w:instrText>
-      </w:r>
-      <w:r>
-        <w:rPr>
-          <w:noProof/>
-        </w:rPr>
-      </w:r>
-      <w:r>
-        <w:rPr>
-          <w:noProof/>
-        </w:rPr>
-        <w:fldChar w:fldCharType="separate"/>
-      </w:r>
-      <w:r>
-        <w:rPr>
-          <w:noProof/>
-        </w:rPr>
-        <w:t>2</w:t>
-      </w:r>
-      <w:r>
-        <w:rPr>
-          <w:noProof/>
-        </w:rPr>
-        <w:fldChar w:fldCharType="end"/>
+          <w:lang w:val="en-US"/>
+        </w:rPr>
+        <w:t>3</w:t>
       </w:r>
     </w:p>
     <w:p>
@@ -222,7 +160,7 @@
           <w:i w:val="0"/>
           <w:noProof/>
           <w:sz w:val="22"/>
-          <w:lang w:eastAsia="vi-VN"/>
+          <w:lang w:val="en-US" w:eastAsia="vi-VN"/>
         </w:rPr>
       </w:pPr>
       <w:r>
@@ -241,37 +179,9 @@
       <w:r>
         <w:rPr>
           <w:noProof/>
-        </w:rPr>
-        <w:fldChar w:fldCharType="begin"/>
-      </w:r>
-      <w:r>
-        <w:rPr>
-          <w:noProof/>
-        </w:rPr>
-        <w:instrText xml:space="preserve"> PAGEREF _Toc419055083 \h </w:instrText>
-      </w:r>
-      <w:r>
-        <w:rPr>
-          <w:noProof/>
-        </w:rPr>
-      </w:r>
-      <w:r>
-        <w:rPr>
-          <w:noProof/>
-        </w:rPr>
-        <w:fldChar w:fldCharType="separate"/>
-      </w:r>
-      <w:r>
-        <w:rPr>
-          <w:noProof/>
-        </w:rPr>
-        <w:t>2</w:t>
-      </w:r>
-      <w:r>
-        <w:rPr>
-          <w:noProof/>
-        </w:rPr>
-        <w:fldChar w:fldCharType="end"/>
+          <w:lang w:val="en-US"/>
+        </w:rPr>
+        <w:t>3</w:t>
       </w:r>
     </w:p>
     <w:p>
@@ -286,7 +196,7 @@
           <w:i w:val="0"/>
           <w:noProof/>
           <w:sz w:val="22"/>
-          <w:lang w:eastAsia="vi-VN"/>
+          <w:lang w:val="en-US" w:eastAsia="vi-VN"/>
         </w:rPr>
       </w:pPr>
       <w:r>
@@ -305,37 +215,9 @@
       <w:r>
         <w:rPr>
           <w:noProof/>
-        </w:rPr>
-        <w:fldChar w:fldCharType="begin"/>
-      </w:r>
-      <w:r>
-        <w:rPr>
-          <w:noProof/>
-        </w:rPr>
-        <w:instrText xml:space="preserve"> PAGEREF _Toc419055084 \h </w:instrText>
-      </w:r>
-      <w:r>
-        <w:rPr>
-          <w:noProof/>
-        </w:rPr>
-      </w:r>
-      <w:r>
-        <w:rPr>
-          <w:noProof/>
-        </w:rPr>
-        <w:fldChar w:fldCharType="separate"/>
-      </w:r>
-      <w:r>
-        <w:rPr>
-          <w:noProof/>
-        </w:rPr>
-        <w:t>2</w:t>
-      </w:r>
-      <w:r>
-        <w:rPr>
-          <w:noProof/>
-        </w:rPr>
-        <w:fldChar w:fldCharType="end"/>
+          <w:lang w:val="en-US"/>
+        </w:rPr>
+        <w:t>3</w:t>
       </w:r>
     </w:p>
     <w:p>
@@ -541,7 +423,7 @@
           <w:i w:val="0"/>
           <w:noProof/>
           <w:sz w:val="22"/>
-          <w:lang w:eastAsia="vi-VN"/>
+          <w:lang w:val="en-US" w:eastAsia="vi-VN"/>
         </w:rPr>
       </w:pPr>
       <w:r>
@@ -560,37 +442,9 @@
       <w:r>
         <w:rPr>
           <w:noProof/>
-        </w:rPr>
-        <w:fldChar w:fldCharType="begin"/>
-      </w:r>
-      <w:r>
-        <w:rPr>
-          <w:noProof/>
-        </w:rPr>
-        <w:instrText xml:space="preserve"> PAGEREF _Toc419055088 \h </w:instrText>
-      </w:r>
-      <w:r>
-        <w:rPr>
-          <w:noProof/>
-        </w:rPr>
-      </w:r>
-      <w:r>
-        <w:rPr>
-          <w:noProof/>
-        </w:rPr>
-        <w:fldChar w:fldCharType="separate"/>
-      </w:r>
-      <w:r>
-        <w:rPr>
-          <w:noProof/>
-        </w:rPr>
-        <w:t>3</w:t>
-      </w:r>
-      <w:r>
-        <w:rPr>
-          <w:noProof/>
-        </w:rPr>
-        <w:fldChar w:fldCharType="end"/>
+          <w:lang w:val="en-US"/>
+        </w:rPr>
+        <w:t>4</w:t>
       </w:r>
     </w:p>
     <w:p>
@@ -603,7 +457,7 @@
           <w:rFonts w:asciiTheme="minorHAnsi" w:hAnsiTheme="minorHAnsi"/>
           <w:noProof/>
           <w:sz w:val="22"/>
-          <w:lang w:eastAsia="vi-VN"/>
+          <w:lang w:val="en-US" w:eastAsia="vi-VN"/>
         </w:rPr>
       </w:pPr>
       <w:r>
@@ -622,37 +476,9 @@
       <w:r>
         <w:rPr>
           <w:noProof/>
-        </w:rPr>
-        <w:fldChar w:fldCharType="begin"/>
-      </w:r>
-      <w:r>
-        <w:rPr>
-          <w:noProof/>
-        </w:rPr>
-        <w:instrText xml:space="preserve"> PAGEREF _Toc419055089 \h </w:instrText>
-      </w:r>
-      <w:r>
-        <w:rPr>
-          <w:noProof/>
-        </w:rPr>
-      </w:r>
-      <w:r>
-        <w:rPr>
-          <w:noProof/>
-        </w:rPr>
-        <w:fldChar w:fldCharType="separate"/>
-      </w:r>
-      <w:r>
-        <w:rPr>
-          <w:noProof/>
-        </w:rPr>
-        <w:t>3</w:t>
-      </w:r>
-      <w:r>
-        <w:rPr>
-          <w:noProof/>
-        </w:rPr>
-        <w:fldChar w:fldCharType="end"/>
+          <w:lang w:val="en-US"/>
+        </w:rPr>
+        <w:t>4</w:t>
       </w:r>
     </w:p>
     <w:p>
@@ -665,7 +491,7 @@
           <w:rFonts w:asciiTheme="minorHAnsi" w:hAnsiTheme="minorHAnsi"/>
           <w:noProof/>
           <w:sz w:val="22"/>
-          <w:lang w:eastAsia="vi-VN"/>
+          <w:lang w:val="en-US" w:eastAsia="vi-VN"/>
         </w:rPr>
       </w:pPr>
       <w:r>
@@ -684,37 +510,9 @@
       <w:r>
         <w:rPr>
           <w:noProof/>
-        </w:rPr>
-        <w:fldChar w:fldCharType="begin"/>
-      </w:r>
-      <w:r>
-        <w:rPr>
-          <w:noProof/>
-        </w:rPr>
-        <w:instrText xml:space="preserve"> PAGEREF _Toc419055090 \h </w:instrText>
-      </w:r>
-      <w:r>
-        <w:rPr>
-          <w:noProof/>
-        </w:rPr>
-      </w:r>
-      <w:r>
-        <w:rPr>
-          <w:noProof/>
-        </w:rPr>
-        <w:fldChar w:fldCharType="separate"/>
-      </w:r>
-      <w:r>
-        <w:rPr>
-          <w:noProof/>
-        </w:rPr>
-        <w:t>3</w:t>
-      </w:r>
-      <w:r>
-        <w:rPr>
-          <w:noProof/>
-        </w:rPr>
-        <w:fldChar w:fldCharType="end"/>
+          <w:lang w:val="en-US"/>
+        </w:rPr>
+        <w:t>4</w:t>
       </w:r>
     </w:p>
     <w:p>
@@ -727,7 +525,7 @@
           <w:rFonts w:asciiTheme="minorHAnsi" w:hAnsiTheme="minorHAnsi"/>
           <w:noProof/>
           <w:sz w:val="22"/>
-          <w:lang w:eastAsia="vi-VN"/>
+          <w:lang w:val="en-US" w:eastAsia="vi-VN"/>
         </w:rPr>
       </w:pPr>
       <w:r>
@@ -746,37 +544,9 @@
       <w:r>
         <w:rPr>
           <w:noProof/>
-        </w:rPr>
-        <w:fldChar w:fldCharType="begin"/>
-      </w:r>
-      <w:r>
-        <w:rPr>
-          <w:noProof/>
-        </w:rPr>
-        <w:instrText xml:space="preserve"> PAGEREF _Toc419055091 \h </w:instrText>
-      </w:r>
-      <w:r>
-        <w:rPr>
-          <w:noProof/>
-        </w:rPr>
-      </w:r>
-      <w:r>
-        <w:rPr>
-          <w:noProof/>
-        </w:rPr>
-        <w:fldChar w:fldCharType="separate"/>
-      </w:r>
-      <w:r>
-        <w:rPr>
-          <w:noProof/>
-        </w:rPr>
-        <w:t>3</w:t>
-      </w:r>
-      <w:r>
-        <w:rPr>
-          <w:noProof/>
-        </w:rPr>
-        <w:fldChar w:fldCharType="end"/>
+          <w:lang w:val="en-US"/>
+        </w:rPr>
+        <w:t>4</w:t>
       </w:r>
     </w:p>
     <w:p>
@@ -1043,7 +813,7 @@
           <w:i w:val="0"/>
           <w:noProof/>
           <w:sz w:val="22"/>
-          <w:lang w:eastAsia="vi-VN"/>
+          <w:lang w:val="en-US" w:eastAsia="vi-VN"/>
         </w:rPr>
       </w:pPr>
       <w:r>
@@ -1075,37 +845,9 @@
       <w:r>
         <w:rPr>
           <w:noProof/>
-        </w:rPr>
-        <w:fldChar w:fldCharType="begin"/>
-      </w:r>
-      <w:r>
-        <w:rPr>
-          <w:noProof/>
-        </w:rPr>
-        <w:instrText xml:space="preserve"> PAGEREF _Toc419055096 \h </w:instrText>
-      </w:r>
-      <w:r>
-        <w:rPr>
-          <w:noProof/>
-        </w:rPr>
-      </w:r>
-      <w:r>
-        <w:rPr>
-          <w:noProof/>
-        </w:rPr>
-        <w:fldChar w:fldCharType="separate"/>
-      </w:r>
-      <w:r>
-        <w:rPr>
-          <w:noProof/>
-        </w:rPr>
-        <w:t>4</w:t>
-      </w:r>
-      <w:r>
-        <w:rPr>
-          <w:noProof/>
-        </w:rPr>
-        <w:fldChar w:fldCharType="end"/>
+          <w:lang w:val="en-US"/>
+        </w:rPr>
+        <w:t>5</w:t>
       </w:r>
     </w:p>
     <w:p>
@@ -1120,7 +862,7 @@
           <w:i w:val="0"/>
           <w:noProof/>
           <w:sz w:val="22"/>
-          <w:lang w:eastAsia="vi-VN"/>
+          <w:lang w:val="en-US" w:eastAsia="vi-VN"/>
         </w:rPr>
       </w:pPr>
       <w:r>
@@ -1139,37 +881,9 @@
       <w:r>
         <w:rPr>
           <w:noProof/>
-        </w:rPr>
-        <w:fldChar w:fldCharType="begin"/>
-      </w:r>
-      <w:r>
-        <w:rPr>
-          <w:noProof/>
-        </w:rPr>
-        <w:instrText xml:space="preserve"> PAGEREF _Toc419055097 \h </w:instrText>
-      </w:r>
-      <w:r>
-        <w:rPr>
-          <w:noProof/>
-        </w:rPr>
-      </w:r>
-      <w:r>
-        <w:rPr>
-          <w:noProof/>
-        </w:rPr>
-        <w:fldChar w:fldCharType="separate"/>
-      </w:r>
-      <w:r>
-        <w:rPr>
-          <w:noProof/>
-        </w:rPr>
-        <w:t>4</w:t>
-      </w:r>
-      <w:r>
-        <w:rPr>
-          <w:noProof/>
-        </w:rPr>
-        <w:fldChar w:fldCharType="end"/>
+          <w:lang w:val="en-US"/>
+        </w:rPr>
+        <w:t>5</w:t>
       </w:r>
     </w:p>
     <w:p>
@@ -1182,7 +896,7 @@
           <w:rFonts w:asciiTheme="minorHAnsi" w:hAnsiTheme="minorHAnsi"/>
           <w:noProof/>
           <w:sz w:val="22"/>
-          <w:lang w:eastAsia="vi-VN"/>
+          <w:lang w:val="en-US" w:eastAsia="vi-VN"/>
         </w:rPr>
       </w:pPr>
       <w:r>
@@ -1201,37 +915,9 @@
       <w:r>
         <w:rPr>
           <w:noProof/>
-        </w:rPr>
-        <w:fldChar w:fldCharType="begin"/>
-      </w:r>
-      <w:r>
-        <w:rPr>
-          <w:noProof/>
-        </w:rPr>
-        <w:instrText xml:space="preserve"> PAGEREF _Toc419055098 \h </w:instrText>
-      </w:r>
-      <w:r>
-        <w:rPr>
-          <w:noProof/>
-        </w:rPr>
-      </w:r>
-      <w:r>
-        <w:rPr>
-          <w:noProof/>
-        </w:rPr>
-        <w:fldChar w:fldCharType="separate"/>
-      </w:r>
-      <w:r>
-        <w:rPr>
-          <w:noProof/>
-        </w:rPr>
-        <w:t>4</w:t>
-      </w:r>
-      <w:r>
-        <w:rPr>
-          <w:noProof/>
-        </w:rPr>
-        <w:fldChar w:fldCharType="end"/>
+          <w:lang w:val="en-US"/>
+        </w:rPr>
+        <w:t>5</w:t>
       </w:r>
     </w:p>
     <w:p>
@@ -1442,7 +1128,7 @@
           <w:i w:val="0"/>
           <w:noProof/>
           <w:sz w:val="22"/>
-          <w:lang w:eastAsia="vi-VN"/>
+          <w:lang w:val="en-US" w:eastAsia="vi-VN"/>
         </w:rPr>
       </w:pPr>
       <w:r>
@@ -1460,37 +1146,9 @@
       <w:r>
         <w:rPr>
           <w:noProof/>
-        </w:rPr>
-        <w:fldChar w:fldCharType="begin"/>
-      </w:r>
-      <w:r>
-        <w:rPr>
-          <w:noProof/>
-        </w:rPr>
-        <w:instrText xml:space="preserve"> PAGEREF _Toc419055102 \h </w:instrText>
-      </w:r>
-      <w:r>
-        <w:rPr>
-          <w:noProof/>
-        </w:rPr>
-      </w:r>
-      <w:r>
-        <w:rPr>
-          <w:noProof/>
-        </w:rPr>
-        <w:fldChar w:fldCharType="separate"/>
-      </w:r>
-      <w:r>
-        <w:rPr>
-          <w:noProof/>
-        </w:rPr>
-        <w:t>5</w:t>
-      </w:r>
-      <w:r>
-        <w:rPr>
-          <w:noProof/>
-        </w:rPr>
-        <w:fldChar w:fldCharType="end"/>
+          <w:lang w:val="en-US"/>
+        </w:rPr>
+        <w:t>6</w:t>
       </w:r>
     </w:p>
     <w:p>
@@ -1505,7 +1163,7 @@
           <w:i w:val="0"/>
           <w:noProof/>
           <w:sz w:val="22"/>
-          <w:lang w:eastAsia="vi-VN"/>
+          <w:lang w:val="en-US" w:eastAsia="vi-VN"/>
         </w:rPr>
       </w:pPr>
       <w:r>
@@ -1523,37 +1181,9 @@
       <w:r>
         <w:rPr>
           <w:noProof/>
-        </w:rPr>
-        <w:fldChar w:fldCharType="begin"/>
-      </w:r>
-      <w:r>
-        <w:rPr>
-          <w:noProof/>
-        </w:rPr>
-        <w:instrText xml:space="preserve"> PAGEREF _Toc419055103 \h </w:instrText>
-      </w:r>
-      <w:r>
-        <w:rPr>
-          <w:noProof/>
-        </w:rPr>
-      </w:r>
-      <w:r>
-        <w:rPr>
-          <w:noProof/>
-        </w:rPr>
-        <w:fldChar w:fldCharType="separate"/>
-      </w:r>
-      <w:r>
-        <w:rPr>
-          <w:noProof/>
-        </w:rPr>
-        <w:t>5</w:t>
-      </w:r>
-      <w:r>
-        <w:rPr>
-          <w:noProof/>
-        </w:rPr>
-        <w:fldChar w:fldCharType="end"/>
+          <w:lang w:val="en-US"/>
+        </w:rPr>
+        <w:t>6</w:t>
       </w:r>
     </w:p>
     <w:p>
@@ -1567,7 +1197,7 @@
           <w:b w:val="0"/>
           <w:noProof/>
           <w:sz w:val="22"/>
-          <w:lang w:eastAsia="vi-VN"/>
+          <w:lang w:val="en-US" w:eastAsia="vi-VN"/>
         </w:rPr>
       </w:pPr>
       <w:r>
@@ -1587,37 +1217,9 @@
       <w:r>
         <w:rPr>
           <w:noProof/>
-        </w:rPr>
-        <w:fldChar w:fldCharType="begin"/>
-      </w:r>
-      <w:r>
-        <w:rPr>
-          <w:noProof/>
-        </w:rPr>
-        <w:instrText xml:space="preserve"> PAGEREF _Toc419055104 \h </w:instrText>
-      </w:r>
-      <w:r>
-        <w:rPr>
-          <w:noProof/>
-        </w:rPr>
-      </w:r>
-      <w:r>
-        <w:rPr>
-          <w:noProof/>
-        </w:rPr>
-        <w:fldChar w:fldCharType="separate"/>
-      </w:r>
-      <w:r>
-        <w:rPr>
-          <w:noProof/>
-        </w:rPr>
-        <w:t>5</w:t>
-      </w:r>
-      <w:r>
-        <w:rPr>
-          <w:noProof/>
-        </w:rPr>
-        <w:fldChar w:fldCharType="end"/>
+          <w:lang w:val="en-US"/>
+        </w:rPr>
+        <w:t>6</w:t>
       </w:r>
     </w:p>
     <w:p>
@@ -1632,7 +1234,7 @@
           <w:i w:val="0"/>
           <w:noProof/>
           <w:sz w:val="22"/>
-          <w:lang w:eastAsia="vi-VN"/>
+          <w:lang w:val="en-US" w:eastAsia="vi-VN"/>
         </w:rPr>
       </w:pPr>
       <w:r>
@@ -1650,37 +1252,9 @@
       <w:r>
         <w:rPr>
           <w:noProof/>
-        </w:rPr>
-        <w:fldChar w:fldCharType="begin"/>
-      </w:r>
-      <w:r>
-        <w:rPr>
-          <w:noProof/>
-        </w:rPr>
-        <w:instrText xml:space="preserve"> PAGEREF _Toc419055105 \h </w:instrText>
-      </w:r>
-      <w:r>
-        <w:rPr>
-          <w:noProof/>
-        </w:rPr>
-      </w:r>
-      <w:r>
-        <w:rPr>
-          <w:noProof/>
-        </w:rPr>
-        <w:fldChar w:fldCharType="separate"/>
-      </w:r>
-      <w:r>
-        <w:rPr>
-          <w:noProof/>
-        </w:rPr>
-        <w:t>5</w:t>
-      </w:r>
-      <w:r>
-        <w:rPr>
-          <w:noProof/>
-        </w:rPr>
-        <w:fldChar w:fldCharType="end"/>
+          <w:lang w:val="en-US"/>
+        </w:rPr>
+        <w:t>6</w:t>
       </w:r>
     </w:p>
     <w:p>
@@ -1881,7 +1455,7 @@
           <w:rFonts w:asciiTheme="minorHAnsi" w:hAnsiTheme="minorHAnsi"/>
           <w:noProof/>
           <w:sz w:val="22"/>
-          <w:lang w:eastAsia="vi-VN"/>
+          <w:lang w:val="en-US" w:eastAsia="vi-VN"/>
         </w:rPr>
       </w:pPr>
       <w:r>
@@ -1900,37 +1474,9 @@
       <w:r>
         <w:rPr>
           <w:noProof/>
-        </w:rPr>
-        <w:fldChar w:fldCharType="begin"/>
-      </w:r>
-      <w:r>
-        <w:rPr>
-          <w:noProof/>
-        </w:rPr>
-        <w:instrText xml:space="preserve"> PAGEREF _Toc419055109 \h </w:instrText>
-      </w:r>
-      <w:r>
-        <w:rPr>
-          <w:noProof/>
-        </w:rPr>
-      </w:r>
-      <w:r>
-        <w:rPr>
-          <w:noProof/>
-        </w:rPr>
-        <w:fldChar w:fldCharType="separate"/>
-      </w:r>
-      <w:r>
-        <w:rPr>
-          <w:noProof/>
-        </w:rPr>
-        <w:t>6</w:t>
-      </w:r>
-      <w:r>
-        <w:rPr>
-          <w:noProof/>
-        </w:rPr>
-        <w:fldChar w:fldCharType="end"/>
+          <w:lang w:val="en-US"/>
+        </w:rPr>
+        <w:t>7</w:t>
       </w:r>
     </w:p>
     <w:p>
@@ -1943,14 +1489,15 @@
           <w:rFonts w:asciiTheme="minorHAnsi" w:hAnsiTheme="minorHAnsi"/>
           <w:noProof/>
           <w:sz w:val="22"/>
-          <w:lang w:eastAsia="vi-VN"/>
-        </w:rPr>
-      </w:pPr>
-      <w:r>
-        <w:rPr>
-          <w:noProof/>
-          <w:lang w:val="en-US"/>
-        </w:rPr>
+          <w:lang w:val="en-US" w:eastAsia="vi-VN"/>
+        </w:rPr>
+      </w:pPr>
+      <w:r>
+        <w:rPr>
+          <w:noProof/>
+          <w:lang w:val="en-US"/>
+        </w:rPr>
+        <w:lastRenderedPageBreak/>
         <w:t>4.2.3. Cập nhật dự án</w:t>
       </w:r>
       <w:r>
@@ -1962,37 +1509,9 @@
       <w:r>
         <w:rPr>
           <w:noProof/>
-        </w:rPr>
-        <w:fldChar w:fldCharType="begin"/>
-      </w:r>
-      <w:r>
-        <w:rPr>
-          <w:noProof/>
-        </w:rPr>
-        <w:instrText xml:space="preserve"> PAGEREF _Toc419055110 \h </w:instrText>
-      </w:r>
-      <w:r>
-        <w:rPr>
-          <w:noProof/>
-        </w:rPr>
-      </w:r>
-      <w:r>
-        <w:rPr>
-          <w:noProof/>
-        </w:rPr>
-        <w:fldChar w:fldCharType="separate"/>
-      </w:r>
-      <w:r>
-        <w:rPr>
-          <w:noProof/>
-        </w:rPr>
-        <w:t>6</w:t>
-      </w:r>
-      <w:r>
-        <w:rPr>
-          <w:noProof/>
-        </w:rPr>
-        <w:fldChar w:fldCharType="end"/>
+          <w:lang w:val="en-US"/>
+        </w:rPr>
+        <w:t>7</w:t>
       </w:r>
     </w:p>
     <w:p>
@@ -2007,7 +1526,7 @@
           <w:i w:val="0"/>
           <w:noProof/>
           <w:sz w:val="22"/>
-          <w:lang w:eastAsia="vi-VN"/>
+          <w:lang w:val="en-US" w:eastAsia="vi-VN"/>
         </w:rPr>
       </w:pPr>
       <w:r>
@@ -2026,37 +1545,9 @@
       <w:r>
         <w:rPr>
           <w:noProof/>
-        </w:rPr>
-        <w:fldChar w:fldCharType="begin"/>
-      </w:r>
-      <w:r>
-        <w:rPr>
-          <w:noProof/>
-        </w:rPr>
-        <w:instrText xml:space="preserve"> PAGEREF _Toc419055111 \h </w:instrText>
-      </w:r>
-      <w:r>
-        <w:rPr>
-          <w:noProof/>
-        </w:rPr>
-      </w:r>
-      <w:r>
-        <w:rPr>
-          <w:noProof/>
-        </w:rPr>
-        <w:fldChar w:fldCharType="separate"/>
-      </w:r>
-      <w:r>
-        <w:rPr>
-          <w:noProof/>
-        </w:rPr>
-        <w:t>6</w:t>
-      </w:r>
-      <w:r>
-        <w:rPr>
-          <w:noProof/>
-        </w:rPr>
-        <w:fldChar w:fldCharType="end"/>
+          <w:lang w:val="en-US"/>
+        </w:rPr>
+        <w:t>7</w:t>
       </w:r>
     </w:p>
     <w:p>
@@ -2079,7 +1570,6 @@
           <w:noProof/>
           <w:lang w:val="en-US"/>
         </w:rPr>
-        <w:lastRenderedPageBreak/>
         <w:t>4.4. Phát hành sản phẩm</w:t>
       </w:r>
       <w:r>
@@ -2136,7 +1626,7 @@
           <w:i w:val="0"/>
           <w:noProof/>
           <w:sz w:val="22"/>
-          <w:lang w:eastAsia="vi-VN"/>
+          <w:lang w:val="en-US" w:eastAsia="vi-VN"/>
         </w:rPr>
       </w:pPr>
       <w:r>
@@ -2155,37 +1645,9 @@
       <w:r>
         <w:rPr>
           <w:noProof/>
-        </w:rPr>
-        <w:fldChar w:fldCharType="begin"/>
-      </w:r>
-      <w:r>
-        <w:rPr>
-          <w:noProof/>
-        </w:rPr>
-        <w:instrText xml:space="preserve"> PAGEREF _Toc419055113 \h </w:instrText>
-      </w:r>
-      <w:r>
-        <w:rPr>
-          <w:noProof/>
-        </w:rPr>
-      </w:r>
-      <w:r>
-        <w:rPr>
-          <w:noProof/>
-        </w:rPr>
-        <w:fldChar w:fldCharType="separate"/>
-      </w:r>
-      <w:r>
-        <w:rPr>
-          <w:noProof/>
-        </w:rPr>
-        <w:t>7</w:t>
-      </w:r>
-      <w:r>
-        <w:rPr>
-          <w:noProof/>
-        </w:rPr>
-        <w:fldChar w:fldCharType="end"/>
+          <w:lang w:val="en-US"/>
+        </w:rPr>
+        <w:t>8</w:t>
       </w:r>
     </w:p>
     <w:p>
@@ -2200,7 +1662,7 @@
           <w:i w:val="0"/>
           <w:noProof/>
           <w:sz w:val="22"/>
-          <w:lang w:eastAsia="vi-VN"/>
+          <w:lang w:val="en-US" w:eastAsia="vi-VN"/>
         </w:rPr>
       </w:pPr>
       <w:r>
@@ -2219,37 +1681,9 @@
       <w:r>
         <w:rPr>
           <w:noProof/>
-        </w:rPr>
-        <w:fldChar w:fldCharType="begin"/>
-      </w:r>
-      <w:r>
-        <w:rPr>
-          <w:noProof/>
-        </w:rPr>
-        <w:instrText xml:space="preserve"> PAGEREF _Toc419055114 \h </w:instrText>
-      </w:r>
-      <w:r>
-        <w:rPr>
-          <w:noProof/>
-        </w:rPr>
-      </w:r>
-      <w:r>
-        <w:rPr>
-          <w:noProof/>
-        </w:rPr>
-        <w:fldChar w:fldCharType="separate"/>
-      </w:r>
-      <w:r>
-        <w:rPr>
-          <w:noProof/>
-        </w:rPr>
-        <w:t>7</w:t>
-      </w:r>
-      <w:r>
-        <w:rPr>
-          <w:noProof/>
-        </w:rPr>
-        <w:fldChar w:fldCharType="end"/>
+          <w:lang w:val="en-US"/>
+        </w:rPr>
+        <w:t>8</w:t>
       </w:r>
     </w:p>
     <w:p>
@@ -2263,7 +1697,7 @@
           <w:b w:val="0"/>
           <w:noProof/>
           <w:sz w:val="22"/>
-          <w:lang w:eastAsia="vi-VN"/>
+          <w:lang w:val="en-US" w:eastAsia="vi-VN"/>
         </w:rPr>
       </w:pPr>
       <w:r>
@@ -2282,37 +1716,9 @@
       <w:r>
         <w:rPr>
           <w:noProof/>
-        </w:rPr>
-        <w:fldChar w:fldCharType="begin"/>
-      </w:r>
-      <w:r>
-        <w:rPr>
-          <w:noProof/>
-        </w:rPr>
-        <w:instrText xml:space="preserve"> PAGEREF _Toc419055115 \h </w:instrText>
-      </w:r>
-      <w:r>
-        <w:rPr>
-          <w:noProof/>
-        </w:rPr>
-      </w:r>
-      <w:r>
-        <w:rPr>
-          <w:noProof/>
-        </w:rPr>
-        <w:fldChar w:fldCharType="separate"/>
-      </w:r>
-      <w:r>
-        <w:rPr>
-          <w:noProof/>
-        </w:rPr>
-        <w:t>7</w:t>
-      </w:r>
-      <w:r>
-        <w:rPr>
-          <w:noProof/>
-        </w:rPr>
-        <w:fldChar w:fldCharType="end"/>
+          <w:lang w:val="en-US"/>
+        </w:rPr>
+        <w:t>8</w:t>
       </w:r>
     </w:p>
     <w:p>
@@ -2327,7 +1733,7 @@
           <w:i w:val="0"/>
           <w:noProof/>
           <w:sz w:val="22"/>
-          <w:lang w:eastAsia="vi-VN"/>
+          <w:lang w:val="en-US" w:eastAsia="vi-VN"/>
         </w:rPr>
       </w:pPr>
       <w:r>
@@ -2346,37 +1752,9 @@
       <w:r>
         <w:rPr>
           <w:noProof/>
-        </w:rPr>
-        <w:fldChar w:fldCharType="begin"/>
-      </w:r>
-      <w:r>
-        <w:rPr>
-          <w:noProof/>
-        </w:rPr>
-        <w:instrText xml:space="preserve"> PAGEREF _Toc419055116 \h </w:instrText>
-      </w:r>
-      <w:r>
-        <w:rPr>
-          <w:noProof/>
-        </w:rPr>
-      </w:r>
-      <w:r>
-        <w:rPr>
-          <w:noProof/>
-        </w:rPr>
-        <w:fldChar w:fldCharType="separate"/>
-      </w:r>
-      <w:r>
-        <w:rPr>
-          <w:noProof/>
-        </w:rPr>
-        <w:t>7</w:t>
-      </w:r>
-      <w:r>
-        <w:rPr>
-          <w:noProof/>
-        </w:rPr>
-        <w:fldChar w:fldCharType="end"/>
+          <w:lang w:val="en-US"/>
+        </w:rPr>
+        <w:t>8</w:t>
       </w:r>
     </w:p>
     <w:p>
@@ -2454,7 +1832,7 @@
           <w:b w:val="0"/>
           <w:noProof/>
           <w:sz w:val="22"/>
-          <w:lang w:eastAsia="vi-VN"/>
+          <w:lang w:val="en-US" w:eastAsia="vi-VN"/>
         </w:rPr>
       </w:pPr>
       <w:r>
@@ -2473,37 +1851,9 @@
       <w:r>
         <w:rPr>
           <w:noProof/>
-        </w:rPr>
-        <w:fldChar w:fldCharType="begin"/>
-      </w:r>
-      <w:r>
-        <w:rPr>
-          <w:noProof/>
-        </w:rPr>
-        <w:instrText xml:space="preserve"> PAGEREF _Toc419055118 \h </w:instrText>
-      </w:r>
-      <w:r>
-        <w:rPr>
-          <w:noProof/>
-        </w:rPr>
-      </w:r>
-      <w:r>
-        <w:rPr>
-          <w:noProof/>
-        </w:rPr>
-        <w:fldChar w:fldCharType="separate"/>
-      </w:r>
-      <w:r>
-        <w:rPr>
-          <w:noProof/>
-        </w:rPr>
-        <w:t>8</w:t>
-      </w:r>
-      <w:r>
-        <w:rPr>
-          <w:noProof/>
-        </w:rPr>
-        <w:fldChar w:fldCharType="end"/>
+          <w:lang w:val="en-US"/>
+        </w:rPr>
+        <w:t>9</w:t>
       </w:r>
     </w:p>
     <w:p>
@@ -2518,7 +1868,7 @@
           <w:i w:val="0"/>
           <w:noProof/>
           <w:sz w:val="22"/>
-          <w:lang w:eastAsia="vi-VN"/>
+          <w:lang w:val="en-US" w:eastAsia="vi-VN"/>
         </w:rPr>
       </w:pPr>
       <w:r>
@@ -2537,37 +1887,9 @@
       <w:r>
         <w:rPr>
           <w:noProof/>
-        </w:rPr>
-        <w:fldChar w:fldCharType="begin"/>
-      </w:r>
-      <w:r>
-        <w:rPr>
-          <w:noProof/>
-        </w:rPr>
-        <w:instrText xml:space="preserve"> PAGEREF _Toc419055119 \h </w:instrText>
-      </w:r>
-      <w:r>
-        <w:rPr>
-          <w:noProof/>
-        </w:rPr>
-      </w:r>
-      <w:r>
-        <w:rPr>
-          <w:noProof/>
-        </w:rPr>
-        <w:fldChar w:fldCharType="separate"/>
-      </w:r>
-      <w:r>
-        <w:rPr>
-          <w:noProof/>
-        </w:rPr>
-        <w:t>8</w:t>
-      </w:r>
-      <w:r>
-        <w:rPr>
-          <w:noProof/>
-        </w:rPr>
-        <w:fldChar w:fldCharType="end"/>
+          <w:lang w:val="en-US"/>
+        </w:rPr>
+        <w:t>9</w:t>
       </w:r>
     </w:p>
     <w:p>
@@ -2580,7 +1902,7 @@
           <w:rFonts w:asciiTheme="minorHAnsi" w:hAnsiTheme="minorHAnsi"/>
           <w:noProof/>
           <w:sz w:val="22"/>
-          <w:lang w:eastAsia="vi-VN"/>
+          <w:lang w:val="en-US" w:eastAsia="vi-VN"/>
         </w:rPr>
       </w:pPr>
       <w:r>
@@ -2599,37 +1921,9 @@
       <w:r>
         <w:rPr>
           <w:noProof/>
-        </w:rPr>
-        <w:fldChar w:fldCharType="begin"/>
-      </w:r>
-      <w:r>
-        <w:rPr>
-          <w:noProof/>
-        </w:rPr>
-        <w:instrText xml:space="preserve"> PAGEREF _Toc419055120 \h </w:instrText>
-      </w:r>
-      <w:r>
-        <w:rPr>
-          <w:noProof/>
-        </w:rPr>
-      </w:r>
-      <w:r>
-        <w:rPr>
-          <w:noProof/>
-        </w:rPr>
-        <w:fldChar w:fldCharType="separate"/>
-      </w:r>
-      <w:r>
-        <w:rPr>
-          <w:noProof/>
-        </w:rPr>
-        <w:t>8</w:t>
-      </w:r>
-      <w:r>
-        <w:rPr>
-          <w:noProof/>
-        </w:rPr>
-        <w:fldChar w:fldCharType="end"/>
+          <w:lang w:val="en-US"/>
+        </w:rPr>
+        <w:t>9</w:t>
       </w:r>
     </w:p>
     <w:p>
@@ -2642,7 +1936,7 @@
           <w:rFonts w:asciiTheme="minorHAnsi" w:hAnsiTheme="minorHAnsi"/>
           <w:noProof/>
           <w:sz w:val="22"/>
-          <w:lang w:eastAsia="vi-VN"/>
+          <w:lang w:val="en-US" w:eastAsia="vi-VN"/>
         </w:rPr>
       </w:pPr>
       <w:r>
@@ -2830,7 +2124,7 @@
           <w:i w:val="0"/>
           <w:noProof/>
           <w:sz w:val="22"/>
-          <w:lang w:eastAsia="vi-VN"/>
+          <w:lang w:val="en-US" w:eastAsia="vi-VN"/>
         </w:rPr>
       </w:pPr>
       <w:r>
@@ -2849,37 +2143,9 @@
       <w:r>
         <w:rPr>
           <w:noProof/>
-        </w:rPr>
-        <w:fldChar w:fldCharType="begin"/>
-      </w:r>
-      <w:r>
-        <w:rPr>
-          <w:noProof/>
-        </w:rPr>
-        <w:instrText xml:space="preserve"> PAGEREF _Toc419055124 \h </w:instrText>
-      </w:r>
-      <w:r>
-        <w:rPr>
-          <w:noProof/>
-        </w:rPr>
-      </w:r>
-      <w:r>
-        <w:rPr>
-          <w:noProof/>
-        </w:rPr>
-        <w:fldChar w:fldCharType="separate"/>
-      </w:r>
-      <w:r>
-        <w:rPr>
-          <w:noProof/>
-        </w:rPr>
-        <w:t>9</w:t>
-      </w:r>
-      <w:r>
-        <w:rPr>
-          <w:noProof/>
-        </w:rPr>
-        <w:fldChar w:fldCharType="end"/>
+          <w:lang w:val="en-US"/>
+        </w:rPr>
+        <w:t>10</w:t>
       </w:r>
     </w:p>
     <w:p>
@@ -2894,7 +2160,7 @@
           <w:i w:val="0"/>
           <w:noProof/>
           <w:sz w:val="22"/>
-          <w:lang w:eastAsia="vi-VN"/>
+          <w:lang w:val="en-US" w:eastAsia="vi-VN"/>
         </w:rPr>
       </w:pPr>
       <w:r>
@@ -2913,37 +2179,9 @@
       <w:r>
         <w:rPr>
           <w:noProof/>
-        </w:rPr>
-        <w:fldChar w:fldCharType="begin"/>
-      </w:r>
-      <w:r>
-        <w:rPr>
-          <w:noProof/>
-        </w:rPr>
-        <w:instrText xml:space="preserve"> PAGEREF _Toc419055125 \h </w:instrText>
-      </w:r>
-      <w:r>
-        <w:rPr>
-          <w:noProof/>
-        </w:rPr>
-      </w:r>
-      <w:r>
-        <w:rPr>
-          <w:noProof/>
-        </w:rPr>
-        <w:fldChar w:fldCharType="separate"/>
-      </w:r>
-      <w:r>
-        <w:rPr>
-          <w:noProof/>
-        </w:rPr>
-        <w:t>9</w:t>
-      </w:r>
-      <w:r>
-        <w:rPr>
-          <w:noProof/>
-        </w:rPr>
-        <w:fldChar w:fldCharType="end"/>
+          <w:lang w:val="en-US"/>
+        </w:rPr>
+        <w:t>10</w:t>
       </w:r>
     </w:p>
     <w:p>
@@ -2958,7 +2196,7 @@
           <w:i w:val="0"/>
           <w:noProof/>
           <w:sz w:val="22"/>
-          <w:lang w:eastAsia="vi-VN"/>
+          <w:lang w:val="en-US" w:eastAsia="vi-VN"/>
         </w:rPr>
       </w:pPr>
       <w:r>
@@ -2977,37 +2215,9 @@
       <w:r>
         <w:rPr>
           <w:noProof/>
-        </w:rPr>
-        <w:fldChar w:fldCharType="begin"/>
-      </w:r>
-      <w:r>
-        <w:rPr>
-          <w:noProof/>
-        </w:rPr>
-        <w:instrText xml:space="preserve"> PAGEREF _Toc419055126 \h </w:instrText>
-      </w:r>
-      <w:r>
-        <w:rPr>
-          <w:noProof/>
-        </w:rPr>
-      </w:r>
-      <w:r>
-        <w:rPr>
-          <w:noProof/>
-        </w:rPr>
-        <w:fldChar w:fldCharType="separate"/>
-      </w:r>
-      <w:r>
-        <w:rPr>
-          <w:noProof/>
-        </w:rPr>
-        <w:t>10</w:t>
-      </w:r>
-      <w:r>
-        <w:rPr>
-          <w:noProof/>
-        </w:rPr>
-        <w:fldChar w:fldCharType="end"/>
+          <w:lang w:val="en-US"/>
+        </w:rPr>
+        <w:t>11</w:t>
       </w:r>
     </w:p>
     <w:p>
@@ -3027,16 +2237,37 @@
     </w:p>
     <w:p>
       <w:pPr>
+        <w:rPr>
+          <w:rFonts w:asciiTheme="majorHAnsi" w:eastAsiaTheme="majorEastAsia" w:hAnsiTheme="majorHAnsi" w:cstheme="majorBidi"/>
+          <w:b/>
+          <w:bCs/>
+          <w:caps/>
+          <w:spacing w:val="4"/>
+          <w:sz w:val="32"/>
+          <w:szCs w:val="28"/>
+          <w:lang w:val="en-US"/>
+        </w:rPr>
+      </w:pPr>
+      <w:bookmarkStart w:id="0" w:name="_Toc419055080"/>
+      <w:r>
+        <w:rPr>
+          <w:lang w:val="en-US"/>
+        </w:rPr>
+        <w:br w:type="page"/>
+      </w:r>
+    </w:p>
+    <w:p>
+      <w:pPr>
         <w:pStyle w:val="Heading1"/>
         <w:rPr>
           <w:lang w:val="en-US"/>
         </w:rPr>
       </w:pPr>
-      <w:bookmarkStart w:id="0" w:name="_Toc419055080"/>
-      <w:r>
-        <w:rPr>
-          <w:lang w:val="en-US"/>
-        </w:rPr>
+      <w:r>
+        <w:rPr>
+          <w:lang w:val="en-US"/>
+        </w:rPr>
+        <w:lastRenderedPageBreak/>
         <w:t>KẾ HOẠCH DỰ ÁN</w:t>
       </w:r>
       <w:bookmarkEnd w:id="0"/>
@@ -3162,7 +2393,6 @@
         <w:rPr>
           <w:lang w:val="en-US"/>
         </w:rPr>
-        <w:lastRenderedPageBreak/>
         <w:t>1.4. Những phương pháp phát triển dự án nào được sử dụng?</w:t>
       </w:r>
       <w:bookmarkEnd w:id="5"/>
@@ -3242,7 +2472,7 @@
       <w:tblPr>
         <w:tblStyle w:val="TableGrid"/>
         <w:tblW w:w="0" w:type="auto"/>
-        <w:tblLook w:val="04A0" w:firstRow="1" w:lastRow="0" w:firstColumn="1" w:lastColumn="0" w:noHBand="0" w:noVBand="1"/>
+        <w:tblLook w:val="04A0"/>
       </w:tblPr>
       <w:tblGrid>
         <w:gridCol w:w="4508"/>
@@ -3435,6 +2665,7 @@
         <w:rPr>
           <w:lang w:val="en-US"/>
         </w:rPr>
+        <w:lastRenderedPageBreak/>
         <w:t>2.1. Bối cảnh và động lực</w:t>
       </w:r>
       <w:bookmarkEnd w:id="9"/>
@@ -3817,6 +3048,7 @@
         <w:rPr>
           <w:lang w:val="en-US"/>
         </w:rPr>
+        <w:lastRenderedPageBreak/>
         <w:t>Đảm bảo an toàn thông tin cho mỗi người dùng.</w:t>
       </w:r>
     </w:p>
@@ -3842,7 +3074,7 @@
       <w:tblPr>
         <w:tblStyle w:val="TableGrid"/>
         <w:tblW w:w="0" w:type="auto"/>
-        <w:tblLook w:val="04A0" w:firstRow="1" w:lastRow="0" w:firstColumn="1" w:lastColumn="0" w:noHBand="0" w:noVBand="1"/>
+        <w:tblLook w:val="04A0"/>
       </w:tblPr>
       <w:tblGrid>
         <w:gridCol w:w="4508"/>
@@ -4240,7 +3472,6 @@
         <w:rPr>
           <w:lang w:val="en-US"/>
         </w:rPr>
-        <w:lastRenderedPageBreak/>
         <w:t>Tìm ngôn ngữ và Framework phù hợp với tất cả các thành viên trong nhóm.</w:t>
       </w:r>
     </w:p>
@@ -4405,7 +3636,7 @@
       <w:tblPr>
         <w:tblStyle w:val="TableGrid"/>
         <w:tblW w:w="0" w:type="auto"/>
-        <w:tblLook w:val="04A0" w:firstRow="1" w:lastRow="0" w:firstColumn="1" w:lastColumn="0" w:noHBand="0" w:noVBand="1"/>
+        <w:tblLook w:val="04A0"/>
       </w:tblPr>
       <w:tblGrid>
         <w:gridCol w:w="4508"/>
@@ -4613,6 +3844,7 @@
           <w:i w:val="0"/>
           <w:lang w:val="en-US"/>
         </w:rPr>
+        <w:lastRenderedPageBreak/>
         <w:t>Mong muốn của dự án là đạt được số lượng thành viên tham gia mạng xã hội cần mua này càng đông càng tốt cho cả chúng tôi và đặc biệt là lợi ích của người dùng . Với số lượng lớn người tham gia, thì sự phản hồi , trao đổi của người dùng với nhau sẽ trở nên nhanh và đa dạng hơn rất nhiều.</w:t>
       </w:r>
     </w:p>
@@ -4863,7 +4095,7 @@
       <w:tblPr>
         <w:tblStyle w:val="TableGrid"/>
         <w:tblW w:w="0" w:type="auto"/>
-        <w:tblLook w:val="04A0" w:firstRow="1" w:lastRow="0" w:firstColumn="1" w:lastColumn="0" w:noHBand="0" w:noVBand="1"/>
+        <w:tblLook w:val="04A0"/>
       </w:tblPr>
       <w:tblGrid>
         <w:gridCol w:w="4508"/>
@@ -5104,7 +4336,6 @@
           <w:iCs w:val="0"/>
           <w:lang w:val="en-US"/>
         </w:rPr>
-        <w:lastRenderedPageBreak/>
         <w:t>4.2. Sơ lược về các phương pháp phát triển</w:t>
       </w:r>
       <w:bookmarkEnd w:id="27"/>
@@ -5283,7 +4514,17 @@
           <w:iCs w:val="0"/>
           <w:lang w:val="en-US"/>
         </w:rPr>
-        <w:t>Nhóm thứ ba là Team Member, do tính chất số lượng người trong nhóm có ít nên nhóm này có 2 thành viên chính là Vũ Ngọc Đức và Trần Đồng Hưng cùng với đó là phụ thêm của 2 thành viên Đỗ Ngọc Hùng và Cao Minh Lâm chịu trách nhiệm xây dựng và kiểm thử phần mềm chất lượng cao.</w:t>
+        <w:t xml:space="preserve">Nhóm thứ ba là Team Member, do tính chất số lượng người trong nhóm có ít nên nhóm này có 2 thành viên chính là Vũ Ngọc Đức và Trần Đồng Hưng cùng với đó là </w:t>
+      </w:r>
+      <w:r>
+        <w:rPr>
+          <w:rStyle w:val="Emphasis"/>
+          <w:i w:val="0"/>
+          <w:iCs w:val="0"/>
+          <w:lang w:val="en-US"/>
+        </w:rPr>
+        <w:lastRenderedPageBreak/>
+        <w:t>phụ thêm của 2 thành viên Đỗ Ngọc Hùng và Cao Minh Lâm chịu trách nhiệm xây dựng và kiểm thử phần mềm chất lượng cao.</w:t>
       </w:r>
     </w:p>
     <w:p>
@@ -5500,7 +4741,7 @@
         <w:tblStyle w:val="TableGrid"/>
         <w:tblW w:w="0" w:type="auto"/>
         <w:jc w:val="right"/>
-        <w:tblLook w:val="04A0" w:firstRow="1" w:lastRow="0" w:firstColumn="1" w:lastColumn="0" w:noHBand="0" w:noVBand="1"/>
+        <w:tblLook w:val="04A0"/>
       </w:tblPr>
       <w:tblGrid>
         <w:gridCol w:w="1255"/>
@@ -6432,7 +5673,6 @@
               <w:rPr>
                 <w:lang w:val="en-US"/>
               </w:rPr>
-              <w:lastRenderedPageBreak/>
               <w:t>4.6.</w:t>
             </w:r>
           </w:p>
@@ -6989,7 +6229,7 @@
       <w:tblPr>
         <w:tblStyle w:val="TableGrid"/>
         <w:tblW w:w="0" w:type="auto"/>
-        <w:tblLook w:val="04A0" w:firstRow="1" w:lastRow="0" w:firstColumn="1" w:lastColumn="0" w:noHBand="0" w:noVBand="1"/>
+        <w:tblLook w:val="04A0"/>
       </w:tblPr>
       <w:tblGrid>
         <w:gridCol w:w="3005"/>
@@ -7415,7 +6655,7 @@
       <w:tblPr>
         <w:tblStyle w:val="TableGrid"/>
         <w:tblW w:w="0" w:type="auto"/>
-        <w:tblLook w:val="04A0" w:firstRow="1" w:lastRow="0" w:firstColumn="1" w:lastColumn="0" w:noHBand="0" w:noVBand="1"/>
+        <w:tblLook w:val="04A0"/>
       </w:tblPr>
       <w:tblGrid>
         <w:gridCol w:w="4508"/>
@@ -7606,7 +6846,7 @@
       <w:tblPr>
         <w:tblStyle w:val="TableGrid"/>
         <w:tblW w:w="0" w:type="auto"/>
-        <w:tblLook w:val="04A0" w:firstRow="1" w:lastRow="0" w:firstColumn="1" w:lastColumn="0" w:noHBand="0" w:noVBand="1"/>
+        <w:tblLook w:val="04A0"/>
       </w:tblPr>
       <w:tblGrid>
         <w:gridCol w:w="2695"/>
@@ -7808,7 +7048,6 @@
               <w:rPr>
                 <w:lang w:val="en-US"/>
               </w:rPr>
-              <w:lastRenderedPageBreak/>
               <w:t>Lên yêu cầu sản phẩm</w:t>
             </w:r>
           </w:p>
@@ -8768,7 +8007,7 @@
       <w:tblPr>
         <w:tblStyle w:val="TableGrid"/>
         <w:tblW w:w="0" w:type="auto"/>
-        <w:tblLook w:val="04A0" w:firstRow="1" w:lastRow="0" w:firstColumn="1" w:lastColumn="0" w:noHBand="0" w:noVBand="1"/>
+        <w:tblLook w:val="04A0"/>
       </w:tblPr>
       <w:tblGrid>
         <w:gridCol w:w="6025"/>
@@ -8827,6 +8066,7 @@
               <w:rPr>
                 <w:lang w:val="en-US"/>
               </w:rPr>
+              <w:lastRenderedPageBreak/>
               <w:t>Dự án có cần thêm thời gian so với lượng thời gian hiện tại?</w:t>
             </w:r>
           </w:p>
@@ -9405,7 +8645,6 @@
           <w:b/>
           <w:lang w:val="en-US"/>
         </w:rPr>
-        <w:lastRenderedPageBreak/>
         <w:t>6.1.2. Kinh nghiệm kiểm thử rút ra từ các phiên bản trước :</w:t>
       </w:r>
       <w:bookmarkEnd w:id="42"/>
@@ -9537,7 +8776,14 @@
         <w:rPr>
           <w:lang w:val="en-US"/>
         </w:rPr>
-        <w:t>Trong phiên bản này chúng tôi sẽ tiếp tục các phương thức phát triển để hỗ trợ việc hoàn thành kiểm thử chất lượng cho tất cả các mục tiêu của chúng tôi. Chúng tôi sẽ tập trung vào tính đúng đắn của các chức năng, đảm bảo mọi chức năng đều hoạt động một cách tốt nhất.</w:t>
+        <w:t xml:space="preserve">Trong phiên bản này chúng tôi sẽ tiếp tục các phương thức phát triển để hỗ trợ việc hoàn thành kiểm thử chất lượng cho tất cả các mục tiêu của chúng tôi. Chúng tôi sẽ tập trung vào </w:t>
+      </w:r>
+      <w:r>
+        <w:rPr>
+          <w:lang w:val="en-US"/>
+        </w:rPr>
+        <w:lastRenderedPageBreak/>
+        <w:t>tính đúng đắn của các chức năng, đảm bảo mọi chức năng đều hoạt động một cách tốt nhất.</w:t>
       </w:r>
     </w:p>
     <w:p>
@@ -9807,7 +9053,7 @@
           <w:insideV w:val="single" w:sz="4" w:space="0" w:color="auto"/>
         </w:tblBorders>
         <w:tblLayout w:type="fixed"/>
-        <w:tblLook w:val="0000" w:firstRow="0" w:lastRow="0" w:firstColumn="0" w:lastColumn="0" w:noHBand="0" w:noVBand="0"/>
+        <w:tblLook w:val="0000"/>
       </w:tblPr>
       <w:tblGrid>
         <w:gridCol w:w="2235"/>
@@ -9815,12 +9061,6 @@
         <w:gridCol w:w="4410"/>
       </w:tblGrid>
       <w:tr>
-        <w:tblPrEx>
-          <w:tblCellMar>
-            <w:top w:w="0" w:type="dxa"/>
-            <w:bottom w:w="0" w:type="dxa"/>
-          </w:tblCellMar>
-        </w:tblPrEx>
         <w:trPr>
           <w:trHeight w:val="430"/>
         </w:trPr>
@@ -9904,12 +9144,6 @@
         </w:tc>
       </w:tr>
       <w:tr>
-        <w:tblPrEx>
-          <w:tblCellMar>
-            <w:top w:w="0" w:type="dxa"/>
-            <w:bottom w:w="0" w:type="dxa"/>
-          </w:tblCellMar>
-        </w:tblPrEx>
         <w:tc>
           <w:tcPr>
             <w:tcW w:w="2235" w:type="dxa"/>
@@ -9999,12 +9233,6 @@
         </w:tc>
       </w:tr>
       <w:tr>
-        <w:tblPrEx>
-          <w:tblCellMar>
-            <w:top w:w="0" w:type="dxa"/>
-            <w:bottom w:w="0" w:type="dxa"/>
-          </w:tblCellMar>
-        </w:tblPrEx>
         <w:tc>
           <w:tcPr>
             <w:tcW w:w="2235" w:type="dxa"/>
@@ -10101,12 +9329,6 @@
         </w:tc>
       </w:tr>
       <w:tr>
-        <w:tblPrEx>
-          <w:tblCellMar>
-            <w:top w:w="0" w:type="dxa"/>
-            <w:bottom w:w="0" w:type="dxa"/>
-          </w:tblCellMar>
-        </w:tblPrEx>
         <w:tc>
           <w:tcPr>
             <w:tcW w:w="2235" w:type="dxa"/>
@@ -10125,7 +9347,6 @@
               <w:rPr>
                 <w:lang w:val="en-US"/>
               </w:rPr>
-              <w:lastRenderedPageBreak/>
               <w:t>Xem xét các bản sửa lỗi</w:t>
             </w:r>
           </w:p>
@@ -10176,12 +9397,6 @@
         </w:tc>
       </w:tr>
       <w:tr>
-        <w:tblPrEx>
-          <w:tblCellMar>
-            <w:top w:w="0" w:type="dxa"/>
-            <w:bottom w:w="0" w:type="dxa"/>
-          </w:tblCellMar>
-        </w:tblPrEx>
         <w:tc>
           <w:tcPr>
             <w:tcW w:w="2235" w:type="dxa"/>
@@ -10244,18 +9459,19 @@
               <w:rPr>
                 <w:lang w:val="en-US"/>
               </w:rPr>
-              <w:t>Chúng tôi tổ chức cuộc họp tổng kết, nơi các thành viên sẽ kiểm tra các mã nguồn hoặc tài liệu. Chúng tôi chọn sẽ dành một khoảng thời gian và cố gắng tối đa hóa các kết quả bằng cách tổng kết lại thành một văn bản xem xét một cách cẩn thận. Trong quá trình xem xét, chúng tôi sẽ sử dụng và duy trì một loạt các danh sách kiểm tra.</w:t>
+              <w:t xml:space="preserve">Chúng tôi tổ chức cuộc họp tổng kết, nơi các thành viên sẽ kiểm tra các mã nguồn hoặc tài liệu. Chúng tôi chọn sẽ dành một khoảng thời gian và cố gắng tối đa hóa các kết quả bằng cách tổng kết lại thành một văn bản xem xét một cách cẩn thận. Trong quá trình xem xét, chúng tôi sẽ sử dụng và duy trì một loạt các danh sách </w:t>
+            </w:r>
+            <w:r>
+              <w:rPr>
+                <w:lang w:val="en-US"/>
+              </w:rPr>
+              <w:lastRenderedPageBreak/>
+              <w:t>kiểm tra.</w:t>
             </w:r>
           </w:p>
         </w:tc>
       </w:tr>
       <w:tr>
-        <w:tblPrEx>
-          <w:tblCellMar>
-            <w:top w:w="0" w:type="dxa"/>
-            <w:bottom w:w="0" w:type="dxa"/>
-          </w:tblCellMar>
-        </w:tblPrEx>
         <w:tc>
           <w:tcPr>
             <w:tcW w:w="2235" w:type="dxa"/>
@@ -10274,6 +9490,7 @@
               <w:rPr>
                 <w:lang w:val="en-US"/>
               </w:rPr>
+              <w:lastRenderedPageBreak/>
               <w:t>Rspec và Capybara testing</w:t>
             </w:r>
           </w:p>
@@ -10324,12 +9541,6 @@
         </w:tc>
       </w:tr>
       <w:tr>
-        <w:tblPrEx>
-          <w:tblCellMar>
-            <w:top w:w="0" w:type="dxa"/>
-            <w:bottom w:w="0" w:type="dxa"/>
-          </w:tblCellMar>
-        </w:tblPrEx>
         <w:tc>
           <w:tcPr>
             <w:tcW w:w="2235" w:type="dxa"/>
@@ -10461,7 +9672,7 @@
           <w:insideV w:val="single" w:sz="4" w:space="0" w:color="auto"/>
         </w:tblBorders>
         <w:tblLayout w:type="fixed"/>
-        <w:tblLook w:val="0000" w:firstRow="0" w:lastRow="0" w:firstColumn="0" w:lastColumn="0" w:noHBand="0" w:noVBand="0"/>
+        <w:tblLook w:val="0000"/>
       </w:tblPr>
       <w:tblGrid>
         <w:gridCol w:w="1430"/>
@@ -10473,12 +9684,6 @@
         <w:gridCol w:w="1685"/>
       </w:tblGrid>
       <w:tr>
-        <w:tblPrEx>
-          <w:tblCellMar>
-            <w:top w:w="0" w:type="dxa"/>
-            <w:bottom w:w="0" w:type="dxa"/>
-          </w:tblCellMar>
-        </w:tblPrEx>
         <w:tc>
           <w:tcPr>
             <w:tcW w:w="1430" w:type="dxa"/>
@@ -10663,12 +9868,6 @@
         </w:tc>
       </w:tr>
       <w:tr>
-        <w:tblPrEx>
-          <w:tblCellMar>
-            <w:top w:w="0" w:type="dxa"/>
-            <w:bottom w:w="0" w:type="dxa"/>
-          </w:tblCellMar>
-        </w:tblPrEx>
         <w:tc>
           <w:tcPr>
             <w:tcW w:w="1430" w:type="dxa"/>
@@ -10825,12 +10024,6 @@
         </w:tc>
       </w:tr>
       <w:tr>
-        <w:tblPrEx>
-          <w:tblCellMar>
-            <w:top w:w="0" w:type="dxa"/>
-            <w:bottom w:w="0" w:type="dxa"/>
-          </w:tblCellMar>
-        </w:tblPrEx>
         <w:tc>
           <w:tcPr>
             <w:tcW w:w="1430" w:type="dxa"/>
@@ -10987,12 +10180,6 @@
         </w:tc>
       </w:tr>
       <w:tr>
-        <w:tblPrEx>
-          <w:tblCellMar>
-            <w:top w:w="0" w:type="dxa"/>
-            <w:bottom w:w="0" w:type="dxa"/>
-          </w:tblCellMar>
-        </w:tblPrEx>
         <w:tc>
           <w:tcPr>
             <w:tcW w:w="1430" w:type="dxa"/>
@@ -11149,12 +10336,6 @@
         </w:tc>
       </w:tr>
       <w:tr>
-        <w:tblPrEx>
-          <w:tblCellMar>
-            <w:top w:w="0" w:type="dxa"/>
-            <w:bottom w:w="0" w:type="dxa"/>
-          </w:tblCellMar>
-        </w:tblPrEx>
         <w:tc>
           <w:tcPr>
             <w:tcW w:w="1430" w:type="dxa"/>
@@ -11343,8 +10524,10 @@
       </w:pPr>
     </w:p>
     <w:sectPr>
+      <w:footerReference w:type="default" r:id="rId8"/>
       <w:pgSz w:w="11906" w:h="16838"/>
       <w:pgMar w:top="1440" w:right="1440" w:bottom="1440" w:left="1440" w:header="720" w:footer="720" w:gutter="0"/>
+      <w:pgNumType w:start="1"/>
       <w:cols w:space="720"/>
       <w:docGrid w:linePitch="360"/>
     </w:sectPr>
@@ -11352,8 +10535,93 @@
 </w:document>
 </file>
 
+<file path=word/endnotes.xml><?xml version="1.0" encoding="utf-8"?>
+<w:endnotes xmlns:ve="http://schemas.openxmlformats.org/markup-compatibility/2006" xmlns:o="urn:schemas-microsoft-com:office:office" xmlns:r="http://schemas.openxmlformats.org/officeDocument/2006/relationships" xmlns:m="http://schemas.openxmlformats.org/officeDocument/2006/math" xmlns:v="urn:schemas-microsoft-com:vml" xmlns:wp="http://schemas.openxmlformats.org/drawingml/2006/wordprocessingDrawing" xmlns:w10="urn:schemas-microsoft-com:office:word" xmlns:w="http://schemas.openxmlformats.org/wordprocessingml/2006/main" xmlns:wne="http://schemas.microsoft.com/office/word/2006/wordml">
+  <w:endnote w:type="separator" w:id="-1">
+    <w:p>
+      <w:pPr>
+        <w:spacing w:after="0" w:line="240" w:lineRule="auto"/>
+      </w:pPr>
+      <w:r>
+        <w:separator/>
+      </w:r>
+    </w:p>
+  </w:endnote>
+  <w:endnote w:type="continuationSeparator" w:id="0">
+    <w:p>
+      <w:pPr>
+        <w:spacing w:after="0" w:line="240" w:lineRule="auto"/>
+      </w:pPr>
+      <w:r>
+        <w:continuationSeparator/>
+      </w:r>
+    </w:p>
+  </w:endnote>
+</w:endnotes>
+</file>
+
+<file path=word/footer1.xml><?xml version="1.0" encoding="utf-8"?>
+<w:ftr xmlns:ve="http://schemas.openxmlformats.org/markup-compatibility/2006" xmlns:o="urn:schemas-microsoft-com:office:office" xmlns:r="http://schemas.openxmlformats.org/officeDocument/2006/relationships" xmlns:m="http://schemas.openxmlformats.org/officeDocument/2006/math" xmlns:v="urn:schemas-microsoft-com:vml" xmlns:wp="http://schemas.openxmlformats.org/drawingml/2006/wordprocessingDrawing" xmlns:w10="urn:schemas-microsoft-com:office:word" xmlns:w="http://schemas.openxmlformats.org/wordprocessingml/2006/main" xmlns:wne="http://schemas.microsoft.com/office/word/2006/wordml">
+  <w:sdt>
+    <w:sdtPr>
+      <w:id w:val="32705673"/>
+      <w:docPartObj>
+        <w:docPartGallery w:val="Page Numbers (Bottom of Page)"/>
+        <w:docPartUnique/>
+      </w:docPartObj>
+    </w:sdtPr>
+    <w:sdtContent>
+      <w:p>
+        <w:pPr>
+          <w:pStyle w:val="Footer"/>
+          <w:jc w:val="right"/>
+        </w:pPr>
+        <w:fldSimple w:instr=" PAGE   \* MERGEFORMAT ">
+          <w:r>
+            <w:rPr>
+              <w:noProof/>
+            </w:rPr>
+            <w:t>11</w:t>
+          </w:r>
+        </w:fldSimple>
+      </w:p>
+    </w:sdtContent>
+  </w:sdt>
+  <w:p>
+    <w:pPr>
+      <w:pStyle w:val="Footer"/>
+    </w:pPr>
+  </w:p>
+</w:ftr>
+</file>
+
+<file path=word/footnotes.xml><?xml version="1.0" encoding="utf-8"?>
+<w:footnotes xmlns:ve="http://schemas.openxmlformats.org/markup-compatibility/2006" xmlns:o="urn:schemas-microsoft-com:office:office" xmlns:r="http://schemas.openxmlformats.org/officeDocument/2006/relationships" xmlns:m="http://schemas.openxmlformats.org/officeDocument/2006/math" xmlns:v="urn:schemas-microsoft-com:vml" xmlns:wp="http://schemas.openxmlformats.org/drawingml/2006/wordprocessingDrawing" xmlns:w10="urn:schemas-microsoft-com:office:word" xmlns:w="http://schemas.openxmlformats.org/wordprocessingml/2006/main" xmlns:wne="http://schemas.microsoft.com/office/word/2006/wordml">
+  <w:footnote w:type="separator" w:id="-1">
+    <w:p>
+      <w:pPr>
+        <w:spacing w:after="0" w:line="240" w:lineRule="auto"/>
+      </w:pPr>
+      <w:r>
+        <w:separator/>
+      </w:r>
+    </w:p>
+  </w:footnote>
+  <w:footnote w:type="continuationSeparator" w:id="0">
+    <w:p>
+      <w:pPr>
+        <w:spacing w:after="0" w:line="240" w:lineRule="auto"/>
+      </w:pPr>
+      <w:r>
+        <w:continuationSeparator/>
+      </w:r>
+    </w:p>
+  </w:footnote>
+</w:footnotes>
+</file>
+
 <file path=word/numbering.xml><?xml version="1.0" encoding="utf-8"?>
-<w:numbering xmlns:wpc="http://schemas.microsoft.com/office/word/2010/wordprocessingCanvas" xmlns:mc="http://schemas.openxmlformats.org/markup-compatibility/2006" xmlns:o="urn:schemas-microsoft-com:office:office" xmlns:r="http://schemas.openxmlformats.org/officeDocument/2006/relationships" xmlns:m="http://schemas.openxmlformats.org/officeDocument/2006/math" xmlns:v="urn:schemas-microsoft-com:vml" xmlns:wp14="http://schemas.microsoft.com/office/word/2010/wordprocessingDrawing" xmlns:wp="http://schemas.openxmlformats.org/drawingml/2006/wordprocessingDrawing" xmlns:w10="urn:schemas-microsoft-com:office:word" xmlns:w="http://schemas.openxmlformats.org/wordprocessingml/2006/main" xmlns:w14="http://schemas.microsoft.com/office/word/2010/wordml" xmlns:w15="http://schemas.microsoft.com/office/word/2012/wordml" xmlns:wpg="http://schemas.microsoft.com/office/word/2010/wordprocessingGroup" xmlns:wpi="http://schemas.microsoft.com/office/word/2010/wordprocessingInk" xmlns:wne="http://schemas.microsoft.com/office/word/2006/wordml" xmlns:wps="http://schemas.microsoft.com/office/word/2010/wordprocessingShape" mc:Ignorable="w14 w15 wp14">
+<w:numbering xmlns:ve="http://schemas.openxmlformats.org/markup-compatibility/2006" xmlns:o="urn:schemas-microsoft-com:office:office" xmlns:r="http://schemas.openxmlformats.org/officeDocument/2006/relationships" xmlns:m="http://schemas.openxmlformats.org/officeDocument/2006/math" xmlns:v="urn:schemas-microsoft-com:vml" xmlns:wp="http://schemas.openxmlformats.org/drawingml/2006/wordprocessingDrawing" xmlns:w10="urn:schemas-microsoft-com:office:word" xmlns:w="http://schemas.openxmlformats.org/wordprocessingml/2006/main" xmlns:wne="http://schemas.microsoft.com/office/word/2006/wordml">
   <w:abstractNum w:abstractNumId="0">
     <w:nsid w:val="046E1BDE"/>
     <w:multiLevelType w:val="hybridMultilevel"/>
@@ -13214,7 +12482,7 @@
 </file>
 
 <file path=word/styles.xml><?xml version="1.0" encoding="utf-8"?>
-<w:styles xmlns:mc="http://schemas.openxmlformats.org/markup-compatibility/2006" xmlns:r="http://schemas.openxmlformats.org/officeDocument/2006/relationships" xmlns:w="http://schemas.openxmlformats.org/wordprocessingml/2006/main" xmlns:w14="http://schemas.microsoft.com/office/word/2010/wordml" xmlns:w15="http://schemas.microsoft.com/office/word/2012/wordml" mc:Ignorable="w14 w15">
+<w:styles xmlns:r="http://schemas.openxmlformats.org/officeDocument/2006/relationships" xmlns:w="http://schemas.openxmlformats.org/wordprocessingml/2006/main">
   <w:docDefaults>
     <w:rPrDefault>
       <w:rPr>
@@ -13231,378 +12499,144 @@
       </w:pPr>
     </w:pPrDefault>
   </w:docDefaults>
-  <w:latentStyles w:defLockedState="0" w:defUIPriority="99" w:defSemiHidden="0" w:defUnhideWhenUsed="0" w:defQFormat="0" w:count="371">
-    <w:lsdException w:name="Normal" w:uiPriority="0" w:qFormat="1"/>
-    <w:lsdException w:name="heading 1" w:uiPriority="9" w:qFormat="1"/>
-    <w:lsdException w:name="heading 2" w:semiHidden="1" w:uiPriority="9" w:unhideWhenUsed="1" w:qFormat="1"/>
-    <w:lsdException w:name="heading 3" w:semiHidden="1" w:uiPriority="9" w:unhideWhenUsed="1" w:qFormat="1"/>
-    <w:lsdException w:name="heading 4" w:semiHidden="1" w:uiPriority="9" w:unhideWhenUsed="1" w:qFormat="1"/>
-    <w:lsdException w:name="heading 5" w:semiHidden="1" w:uiPriority="9" w:unhideWhenUsed="1" w:qFormat="1"/>
-    <w:lsdException w:name="heading 6" w:semiHidden="1" w:uiPriority="9" w:unhideWhenUsed="1" w:qFormat="1"/>
-    <w:lsdException w:name="heading 7" w:semiHidden="1" w:uiPriority="9" w:unhideWhenUsed="1" w:qFormat="1"/>
-    <w:lsdException w:name="heading 8" w:semiHidden="1" w:uiPriority="9" w:unhideWhenUsed="1" w:qFormat="1"/>
-    <w:lsdException w:name="heading 9" w:semiHidden="1" w:uiPriority="9" w:unhideWhenUsed="1" w:qFormat="1"/>
-    <w:lsdException w:name="index 1" w:semiHidden="1" w:unhideWhenUsed="1"/>
-    <w:lsdException w:name="index 2" w:semiHidden="1" w:unhideWhenUsed="1"/>
-    <w:lsdException w:name="index 3" w:semiHidden="1" w:unhideWhenUsed="1"/>
-    <w:lsdException w:name="index 4" w:semiHidden="1" w:unhideWhenUsed="1"/>
-    <w:lsdException w:name="index 5" w:semiHidden="1" w:unhideWhenUsed="1"/>
-    <w:lsdException w:name="index 6" w:semiHidden="1" w:unhideWhenUsed="1"/>
-    <w:lsdException w:name="index 7" w:semiHidden="1" w:unhideWhenUsed="1"/>
-    <w:lsdException w:name="index 8" w:semiHidden="1" w:unhideWhenUsed="1"/>
-    <w:lsdException w:name="index 9" w:semiHidden="1" w:unhideWhenUsed="1"/>
-    <w:lsdException w:name="toc 1" w:semiHidden="1" w:uiPriority="39" w:unhideWhenUsed="1"/>
-    <w:lsdException w:name="toc 2" w:semiHidden="1" w:uiPriority="39" w:unhideWhenUsed="1"/>
-    <w:lsdException w:name="toc 3" w:semiHidden="1" w:uiPriority="39" w:unhideWhenUsed="1"/>
-    <w:lsdException w:name="toc 4" w:semiHidden="1" w:uiPriority="39" w:unhideWhenUsed="1"/>
-    <w:lsdException w:name="toc 5" w:semiHidden="1" w:uiPriority="39" w:unhideWhenUsed="1"/>
-    <w:lsdException w:name="toc 6" w:semiHidden="1" w:uiPriority="39" w:unhideWhenUsed="1"/>
-    <w:lsdException w:name="toc 7" w:semiHidden="1" w:uiPriority="39" w:unhideWhenUsed="1"/>
-    <w:lsdException w:name="toc 8" w:semiHidden="1" w:uiPriority="39" w:unhideWhenUsed="1"/>
-    <w:lsdException w:name="toc 9" w:semiHidden="1" w:uiPriority="39" w:unhideWhenUsed="1"/>
-    <w:lsdException w:name="Normal Indent" w:semiHidden="1" w:unhideWhenUsed="1"/>
-    <w:lsdException w:name="footnote text" w:semiHidden="1" w:unhideWhenUsed="1"/>
-    <w:lsdException w:name="annotation text" w:semiHidden="1" w:unhideWhenUsed="1"/>
-    <w:lsdException w:name="header" w:semiHidden="1" w:unhideWhenUsed="1"/>
-    <w:lsdException w:name="footer" w:semiHidden="1" w:unhideWhenUsed="1"/>
-    <w:lsdException w:name="index heading" w:semiHidden="1" w:unhideWhenUsed="1"/>
-    <w:lsdException w:name="caption" w:semiHidden="1" w:uiPriority="35" w:unhideWhenUsed="1" w:qFormat="1"/>
-    <w:lsdException w:name="table of figures" w:semiHidden="1" w:unhideWhenUsed="1"/>
-    <w:lsdException w:name="envelope address" w:semiHidden="1" w:unhideWhenUsed="1"/>
-    <w:lsdException w:name="envelope return" w:semiHidden="1" w:unhideWhenUsed="1"/>
-    <w:lsdException w:name="footnote reference" w:semiHidden="1" w:unhideWhenUsed="1"/>
-    <w:lsdException w:name="annotation reference" w:semiHidden="1" w:unhideWhenUsed="1"/>
-    <w:lsdException w:name="line number" w:semiHidden="1" w:unhideWhenUsed="1"/>
-    <w:lsdException w:name="page number" w:semiHidden="1" w:unhideWhenUsed="1"/>
-    <w:lsdException w:name="endnote reference" w:semiHidden="1" w:unhideWhenUsed="1"/>
-    <w:lsdException w:name="endnote text" w:semiHidden="1" w:unhideWhenUsed="1"/>
-    <w:lsdException w:name="table of authorities" w:semiHidden="1" w:unhideWhenUsed="1"/>
-    <w:lsdException w:name="macro" w:semiHidden="1" w:unhideWhenUsed="1"/>
-    <w:lsdException w:name="toa heading" w:semiHidden="1" w:unhideWhenUsed="1"/>
-    <w:lsdException w:name="List" w:semiHidden="1" w:unhideWhenUsed="1"/>
-    <w:lsdException w:name="List Bullet" w:semiHidden="1" w:unhideWhenUsed="1"/>
-    <w:lsdException w:name="List Number" w:semiHidden="1" w:unhideWhenUsed="1"/>
-    <w:lsdException w:name="List 2" w:semiHidden="1" w:unhideWhenUsed="1"/>
-    <w:lsdException w:name="List 3" w:semiHidden="1" w:unhideWhenUsed="1"/>
-    <w:lsdException w:name="List 4" w:semiHidden="1" w:unhideWhenUsed="1"/>
-    <w:lsdException w:name="List 5" w:semiHidden="1" w:unhideWhenUsed="1"/>
-    <w:lsdException w:name="List Bullet 2" w:semiHidden="1" w:unhideWhenUsed="1"/>
-    <w:lsdException w:name="List Bullet 3" w:semiHidden="1" w:unhideWhenUsed="1"/>
-    <w:lsdException w:name="List Bullet 4" w:semiHidden="1" w:unhideWhenUsed="1"/>
-    <w:lsdException w:name="List Bullet 5" w:semiHidden="1" w:unhideWhenUsed="1"/>
-    <w:lsdException w:name="List Number 2" w:semiHidden="1" w:unhideWhenUsed="1"/>
-    <w:lsdException w:name="List Number 3" w:semiHidden="1" w:unhideWhenUsed="1"/>
-    <w:lsdException w:name="List Number 4" w:semiHidden="1" w:unhideWhenUsed="1"/>
-    <w:lsdException w:name="List Number 5" w:semiHidden="1" w:unhideWhenUsed="1"/>
-    <w:lsdException w:name="Title" w:uiPriority="10" w:qFormat="1"/>
-    <w:lsdException w:name="Closing" w:semiHidden="1" w:unhideWhenUsed="1"/>
-    <w:lsdException w:name="Signature" w:semiHidden="1" w:unhideWhenUsed="1"/>
-    <w:lsdException w:name="Default Paragraph Font" w:semiHidden="1" w:uiPriority="1" w:unhideWhenUsed="1"/>
-    <w:lsdException w:name="Body Text" w:semiHidden="1" w:unhideWhenUsed="1"/>
-    <w:lsdException w:name="Body Text Indent" w:semiHidden="1" w:unhideWhenUsed="1"/>
-    <w:lsdException w:name="List Continue" w:semiHidden="1" w:unhideWhenUsed="1"/>
-    <w:lsdException w:name="List Continue 2" w:semiHidden="1" w:unhideWhenUsed="1"/>
-    <w:lsdException w:name="List Continue 3" w:semiHidden="1" w:unhideWhenUsed="1"/>
-    <w:lsdException w:name="List Continue 4" w:semiHidden="1" w:unhideWhenUsed="1"/>
-    <w:lsdException w:name="List Continue 5" w:semiHidden="1" w:unhideWhenUsed="1"/>
-    <w:lsdException w:name="Message Header" w:semiHidden="1" w:unhideWhenUsed="1"/>
-    <w:lsdException w:name="Subtitle" w:uiPriority="11" w:qFormat="1"/>
-    <w:lsdException w:name="Salutation" w:semiHidden="1" w:unhideWhenUsed="1"/>
-    <w:lsdException w:name="Date" w:semiHidden="1" w:unhideWhenUsed="1"/>
-    <w:lsdException w:name="Body Text First Indent" w:semiHidden="1" w:unhideWhenUsed="1"/>
-    <w:lsdException w:name="Body Text First Indent 2" w:semiHidden="1" w:unhideWhenUsed="1"/>
-    <w:lsdException w:name="Note Heading" w:semiHidden="1" w:unhideWhenUsed="1"/>
-    <w:lsdException w:name="Body Text 2" w:semiHidden="1" w:unhideWhenUsed="1"/>
-    <w:lsdException w:name="Body Text 3" w:semiHidden="1" w:unhideWhenUsed="1"/>
-    <w:lsdException w:name="Body Text Indent 2" w:semiHidden="1" w:unhideWhenUsed="1"/>
-    <w:lsdException w:name="Body Text Indent 3" w:semiHidden="1" w:unhideWhenUsed="1"/>
-    <w:lsdException w:name="Block Text" w:semiHidden="1" w:unhideWhenUsed="1"/>
-    <w:lsdException w:name="Hyperlink" w:semiHidden="1" w:unhideWhenUsed="1"/>
-    <w:lsdException w:name="FollowedHyperlink" w:semiHidden="1" w:unhideWhenUsed="1"/>
-    <w:lsdException w:name="Strong" w:uiPriority="22" w:qFormat="1"/>
-    <w:lsdException w:name="Emphasis" w:uiPriority="20" w:qFormat="1"/>
-    <w:lsdException w:name="Document Map" w:semiHidden="1" w:unhideWhenUsed="1"/>
-    <w:lsdException w:name="Plain Text" w:semiHidden="1" w:unhideWhenUsed="1"/>
-    <w:lsdException w:name="E-mail Signature" w:semiHidden="1" w:unhideWhenUsed="1"/>
-    <w:lsdException w:name="HTML Top of Form" w:semiHidden="1" w:unhideWhenUsed="1"/>
-    <w:lsdException w:name="HTML Bottom of Form" w:semiHidden="1" w:unhideWhenUsed="1"/>
-    <w:lsdException w:name="Normal (Web)" w:semiHidden="1" w:unhideWhenUsed="1"/>
-    <w:lsdException w:name="HTML Acronym" w:semiHidden="1" w:unhideWhenUsed="1"/>
-    <w:lsdException w:name="HTML Address" w:semiHidden="1" w:unhideWhenUsed="1"/>
-    <w:lsdException w:name="HTML Cite" w:semiHidden="1" w:unhideWhenUsed="1"/>
-    <w:lsdException w:name="HTML Code" w:semiHidden="1" w:unhideWhenUsed="1"/>
-    <w:lsdException w:name="HTML Definition" w:semiHidden="1" w:unhideWhenUsed="1"/>
-    <w:lsdException w:name="HTML Keyboard" w:semiHidden="1" w:unhideWhenUsed="1"/>
-    <w:lsdException w:name="HTML Preformatted" w:semiHidden="1" w:unhideWhenUsed="1"/>
-    <w:lsdException w:name="HTML Sample" w:semiHidden="1" w:unhideWhenUsed="1"/>
-    <w:lsdException w:name="HTML Typewriter" w:semiHidden="1" w:unhideWhenUsed="1"/>
-    <w:lsdException w:name="HTML Variable" w:semiHidden="1" w:unhideWhenUsed="1"/>
-    <w:lsdException w:name="Normal Table" w:semiHidden="1" w:unhideWhenUsed="1"/>
-    <w:lsdException w:name="annotation subject" w:semiHidden="1" w:unhideWhenUsed="1"/>
-    <w:lsdException w:name="No List" w:semiHidden="1" w:unhideWhenUsed="1"/>
-    <w:lsdException w:name="Outline List 1" w:semiHidden="1" w:unhideWhenUsed="1"/>
-    <w:lsdException w:name="Outline List 2" w:semiHidden="1" w:unhideWhenUsed="1"/>
-    <w:lsdException w:name="Outline List 3" w:semiHidden="1" w:unhideWhenUsed="1"/>
-    <w:lsdException w:name="Table Simple 1" w:semiHidden="1" w:unhideWhenUsed="1"/>
-    <w:lsdException w:name="Table Simple 2" w:semiHidden="1" w:unhideWhenUsed="1"/>
-    <w:lsdException w:name="Table Simple 3" w:semiHidden="1" w:unhideWhenUsed="1"/>
-    <w:lsdException w:name="Table Classic 1" w:semiHidden="1" w:unhideWhenUsed="1"/>
-    <w:lsdException w:name="Table Classic 2" w:semiHidden="1" w:unhideWhenUsed="1"/>
-    <w:lsdException w:name="Table Classic 3" w:semiHidden="1" w:unhideWhenUsed="1"/>
-    <w:lsdException w:name="Table Classic 4" w:semiHidden="1" w:unhideWhenUsed="1"/>
-    <w:lsdException w:name="Table Colorful 1" w:semiHidden="1" w:unhideWhenUsed="1"/>
-    <w:lsdException w:name="Table Colorful 2" w:semiHidden="1" w:unhideWhenUsed="1"/>
-    <w:lsdException w:name="Table Colorful 3" w:semiHidden="1" w:unhideWhenUsed="1"/>
-    <w:lsdException w:name="Table Columns 1" w:semiHidden="1" w:unhideWhenUsed="1"/>
-    <w:lsdException w:name="Table Columns 2" w:semiHidden="1" w:unhideWhenUsed="1"/>
-    <w:lsdException w:name="Table Columns 3" w:semiHidden="1" w:unhideWhenUsed="1"/>
-    <w:lsdException w:name="Table Columns 4" w:semiHidden="1" w:unhideWhenUsed="1"/>
-    <w:lsdException w:name="Table Columns 5" w:semiHidden="1" w:unhideWhenUsed="1"/>
-    <w:lsdException w:name="Table Grid 1" w:semiHidden="1" w:unhideWhenUsed="1"/>
-    <w:lsdException w:name="Table Grid 2" w:semiHidden="1" w:unhideWhenUsed="1"/>
-    <w:lsdException w:name="Table Grid 3" w:semiHidden="1" w:unhideWhenUsed="1"/>
-    <w:lsdException w:name="Table Grid 4" w:semiHidden="1" w:unhideWhenUsed="1"/>
-    <w:lsdException w:name="Table Grid 5" w:semiHidden="1" w:unhideWhenUsed="1"/>
-    <w:lsdException w:name="Table Grid 6" w:semiHidden="1" w:unhideWhenUsed="1"/>
-    <w:lsdException w:name="Table Grid 7" w:semiHidden="1" w:unhideWhenUsed="1"/>
-    <w:lsdException w:name="Table Grid 8" w:semiHidden="1" w:unhideWhenUsed="1"/>
-    <w:lsdException w:name="Table List 1" w:semiHidden="1" w:unhideWhenUsed="1"/>
-    <w:lsdException w:name="Table List 2" w:semiHidden="1" w:unhideWhenUsed="1"/>
-    <w:lsdException w:name="Table List 3" w:semiHidden="1" w:unhideWhenUsed="1"/>
-    <w:lsdException w:name="Table List 4" w:semiHidden="1" w:unhideWhenUsed="1"/>
-    <w:lsdException w:name="Table List 5" w:semiHidden="1" w:unhideWhenUsed="1"/>
-    <w:lsdException w:name="Table List 6" w:semiHidden="1" w:unhideWhenUsed="1"/>
-    <w:lsdException w:name="Table List 7" w:semiHidden="1" w:unhideWhenUsed="1"/>
-    <w:lsdException w:name="Table List 8" w:semiHidden="1" w:unhideWhenUsed="1"/>
-    <w:lsdException w:name="Table 3D effects 1" w:semiHidden="1" w:unhideWhenUsed="1"/>
-    <w:lsdException w:name="Table 3D effects 2" w:semiHidden="1" w:unhideWhenUsed="1"/>
-    <w:lsdException w:name="Table 3D effects 3" w:semiHidden="1" w:unhideWhenUsed="1"/>
-    <w:lsdException w:name="Table Contemporary" w:semiHidden="1" w:unhideWhenUsed="1"/>
-    <w:lsdException w:name="Table Elegant" w:semiHidden="1" w:unhideWhenUsed="1"/>
-    <w:lsdException w:name="Table Professional" w:semiHidden="1" w:unhideWhenUsed="1"/>
-    <w:lsdException w:name="Table Subtle 1" w:semiHidden="1" w:unhideWhenUsed="1"/>
-    <w:lsdException w:name="Table Subtle 2" w:semiHidden="1" w:unhideWhenUsed="1"/>
-    <w:lsdException w:name="Table Web 1" w:semiHidden="1" w:unhideWhenUsed="1"/>
-    <w:lsdException w:name="Table Web 2" w:semiHidden="1" w:unhideWhenUsed="1"/>
-    <w:lsdException w:name="Table Web 3" w:semiHidden="1" w:unhideWhenUsed="1"/>
-    <w:lsdException w:name="Balloon Text" w:semiHidden="1" w:unhideWhenUsed="1"/>
-    <w:lsdException w:name="Table Grid" w:uiPriority="39"/>
-    <w:lsdException w:name="Table Theme" w:semiHidden="1" w:unhideWhenUsed="1"/>
-    <w:lsdException w:name="Placeholder Text" w:semiHidden="1"/>
-    <w:lsdException w:name="No Spacing" w:uiPriority="1" w:qFormat="1"/>
-    <w:lsdException w:name="Light Shading" w:uiPriority="60"/>
-    <w:lsdException w:name="Light List" w:uiPriority="61"/>
-    <w:lsdException w:name="Light Grid" w:uiPriority="62"/>
-    <w:lsdException w:name="Medium Shading 1" w:uiPriority="63"/>
-    <w:lsdException w:name="Medium Shading 2" w:uiPriority="64"/>
-    <w:lsdException w:name="Medium List 1" w:uiPriority="65"/>
-    <w:lsdException w:name="Medium List 2" w:uiPriority="66"/>
-    <w:lsdException w:name="Medium Grid 1" w:uiPriority="67"/>
-    <w:lsdException w:name="Medium Grid 2" w:uiPriority="68"/>
-    <w:lsdException w:name="Medium Grid 3" w:uiPriority="69"/>
-    <w:lsdException w:name="Dark List" w:uiPriority="70"/>
-    <w:lsdException w:name="Colorful Shading" w:uiPriority="71"/>
-    <w:lsdException w:name="Colorful List" w:uiPriority="72"/>
-    <w:lsdException w:name="Colorful Grid" w:uiPriority="73"/>
-    <w:lsdException w:name="Light Shading Accent 1" w:uiPriority="60"/>
-    <w:lsdException w:name="Light List Accent 1" w:uiPriority="61"/>
-    <w:lsdException w:name="Light Grid Accent 1" w:uiPriority="62"/>
-    <w:lsdException w:name="Medium Shading 1 Accent 1" w:uiPriority="63"/>
-    <w:lsdException w:name="Medium Shading 2 Accent 1" w:uiPriority="64"/>
-    <w:lsdException w:name="Medium List 1 Accent 1" w:uiPriority="65"/>
-    <w:lsdException w:name="Revision" w:semiHidden="1"/>
-    <w:lsdException w:name="List Paragraph" w:uiPriority="34" w:qFormat="1"/>
-    <w:lsdException w:name="Quote" w:uiPriority="29" w:qFormat="1"/>
-    <w:lsdException w:name="Intense Quote" w:uiPriority="30" w:qFormat="1"/>
-    <w:lsdException w:name="Medium List 2 Accent 1" w:uiPriority="66"/>
-    <w:lsdException w:name="Medium Grid 1 Accent 1" w:uiPriority="67"/>
-    <w:lsdException w:name="Medium Grid 2 Accent 1" w:uiPriority="68"/>
-    <w:lsdException w:name="Medium Grid 3 Accent 1" w:uiPriority="69"/>
-    <w:lsdException w:name="Dark List Accent 1" w:uiPriority="70"/>
-    <w:lsdException w:name="Colorful Shading Accent 1" w:uiPriority="71"/>
-    <w:lsdException w:name="Colorful List Accent 1" w:uiPriority="72"/>
-    <w:lsdException w:name="Colorful Grid Accent 1" w:uiPriority="73"/>
-    <w:lsdException w:name="Light Shading Accent 2" w:uiPriority="60"/>
-    <w:lsdException w:name="Light List Accent 2" w:uiPriority="61"/>
-    <w:lsdException w:name="Light Grid Accent 2" w:uiPriority="62"/>
-    <w:lsdException w:name="Medium Shading 1 Accent 2" w:uiPriority="63"/>
-    <w:lsdException w:name="Medium Shading 2 Accent 2" w:uiPriority="64"/>
-    <w:lsdException w:name="Medium List 1 Accent 2" w:uiPriority="65"/>
-    <w:lsdException w:name="Medium List 2 Accent 2" w:uiPriority="66"/>
-    <w:lsdException w:name="Medium Grid 1 Accent 2" w:uiPriority="67"/>
-    <w:lsdException w:name="Medium Grid 2 Accent 2" w:uiPriority="68"/>
-    <w:lsdException w:name="Medium Grid 3 Accent 2" w:uiPriority="69"/>
-    <w:lsdException w:name="Dark List Accent 2" w:uiPriority="70"/>
-    <w:lsdException w:name="Colorful Shading Accent 2" w:uiPriority="71"/>
-    <w:lsdException w:name="Colorful List Accent 2" w:uiPriority="72"/>
-    <w:lsdException w:name="Colorful Grid Accent 2" w:uiPriority="73"/>
-    <w:lsdException w:name="Light Shading Accent 3" w:uiPriority="60"/>
-    <w:lsdException w:name="Light List Accent 3" w:uiPriority="61"/>
-    <w:lsdException w:name="Light Grid Accent 3" w:uiPriority="62"/>
-    <w:lsdException w:name="Medium Shading 1 Accent 3" w:uiPriority="63"/>
-    <w:lsdException w:name="Medium Shading 2 Accent 3" w:uiPriority="64"/>
-    <w:lsdException w:name="Medium List 1 Accent 3" w:uiPriority="65"/>
-    <w:lsdException w:name="Medium List 2 Accent 3" w:uiPriority="66"/>
-    <w:lsdException w:name="Medium Grid 1 Accent 3" w:uiPriority="67"/>
-    <w:lsdException w:name="Medium Grid 2 Accent 3" w:uiPriority="68"/>
-    <w:lsdException w:name="Medium Grid 3 Accent 3" w:uiPriority="69"/>
-    <w:lsdException w:name="Dark List Accent 3" w:uiPriority="70"/>
-    <w:lsdException w:name="Colorful Shading Accent 3" w:uiPriority="71"/>
-    <w:lsdException w:name="Colorful List Accent 3" w:uiPriority="72"/>
-    <w:lsdException w:name="Colorful Grid Accent 3" w:uiPriority="73"/>
-    <w:lsdException w:name="Light Shading Accent 4" w:uiPriority="60"/>
-    <w:lsdException w:name="Light List Accent 4" w:uiPriority="61"/>
-    <w:lsdException w:name="Light Grid Accent 4" w:uiPriority="62"/>
-    <w:lsdException w:name="Medium Shading 1 Accent 4" w:uiPriority="63"/>
-    <w:lsdException w:name="Medium Shading 2 Accent 4" w:uiPriority="64"/>
-    <w:lsdException w:name="Medium List 1 Accent 4" w:uiPriority="65"/>
-    <w:lsdException w:name="Medium List 2 Accent 4" w:uiPriority="66"/>
-    <w:lsdException w:name="Medium Grid 1 Accent 4" w:uiPriority="67"/>
-    <w:lsdException w:name="Medium Grid 2 Accent 4" w:uiPriority="68"/>
-    <w:lsdException w:name="Medium Grid 3 Accent 4" w:uiPriority="69"/>
-    <w:lsdException w:name="Dark List Accent 4" w:uiPriority="70"/>
-    <w:lsdException w:name="Colorful Shading Accent 4" w:uiPriority="71"/>
-    <w:lsdException w:name="Colorful List Accent 4" w:uiPriority="72"/>
-    <w:lsdException w:name="Colorful Grid Accent 4" w:uiPriority="73"/>
-    <w:lsdException w:name="Light Shading Accent 5" w:uiPriority="60"/>
-    <w:lsdException w:name="Light List Accent 5" w:uiPriority="61"/>
-    <w:lsdException w:name="Light Grid Accent 5" w:uiPriority="62"/>
-    <w:lsdException w:name="Medium Shading 1 Accent 5" w:uiPriority="63"/>
-    <w:lsdException w:name="Medium Shading 2 Accent 5" w:uiPriority="64"/>
-    <w:lsdException w:name="Medium List 1 Accent 5" w:uiPriority="65"/>
-    <w:lsdException w:name="Medium List 2 Accent 5" w:uiPriority="66"/>
-    <w:lsdException w:name="Medium Grid 1 Accent 5" w:uiPriority="67"/>
-    <w:lsdException w:name="Medium Grid 2 Accent 5" w:uiPriority="68"/>
-    <w:lsdException w:name="Medium Grid 3 Accent 5" w:uiPriority="69"/>
-    <w:lsdException w:name="Dark List Accent 5" w:uiPriority="70"/>
-    <w:lsdException w:name="Colorful Shading Accent 5" w:uiPriority="71"/>
-    <w:lsdException w:name="Colorful List Accent 5" w:uiPriority="72"/>
-    <w:lsdException w:name="Colorful Grid Accent 5" w:uiPriority="73"/>
-    <w:lsdException w:name="Light Shading Accent 6" w:uiPriority="60"/>
-    <w:lsdException w:name="Light List Accent 6" w:uiPriority="61"/>
-    <w:lsdException w:name="Light Grid Accent 6" w:uiPriority="62"/>
-    <w:lsdException w:name="Medium Shading 1 Accent 6" w:uiPriority="63"/>
-    <w:lsdException w:name="Medium Shading 2 Accent 6" w:uiPriority="64"/>
-    <w:lsdException w:name="Medium List 1 Accent 6" w:uiPriority="65"/>
-    <w:lsdException w:name="Medium List 2 Accent 6" w:uiPriority="66"/>
-    <w:lsdException w:name="Medium Grid 1 Accent 6" w:uiPriority="67"/>
-    <w:lsdException w:name="Medium Grid 2 Accent 6" w:uiPriority="68"/>
-    <w:lsdException w:name="Medium Grid 3 Accent 6" w:uiPriority="69"/>
-    <w:lsdException w:name="Dark List Accent 6" w:uiPriority="70"/>
-    <w:lsdException w:name="Colorful Shading Accent 6" w:uiPriority="71"/>
-    <w:lsdException w:name="Colorful List Accent 6" w:uiPriority="72"/>
-    <w:lsdException w:name="Colorful Grid Accent 6" w:uiPriority="73"/>
-    <w:lsdException w:name="Subtle Emphasis" w:uiPriority="19" w:qFormat="1"/>
-    <w:lsdException w:name="Intense Emphasis" w:uiPriority="21" w:qFormat="1"/>
-    <w:lsdException w:name="Subtle Reference" w:uiPriority="31" w:qFormat="1"/>
-    <w:lsdException w:name="Intense Reference" w:uiPriority="32" w:qFormat="1"/>
-    <w:lsdException w:name="Book Title" w:uiPriority="33" w:qFormat="1"/>
-    <w:lsdException w:name="Bibliography" w:semiHidden="1" w:uiPriority="37" w:unhideWhenUsed="1"/>
-    <w:lsdException w:name="TOC Heading" w:semiHidden="1" w:uiPriority="39" w:unhideWhenUsed="1" w:qFormat="1"/>
-    <w:lsdException w:name="Plain Table 1" w:uiPriority="41"/>
-    <w:lsdException w:name="Plain Table 2" w:uiPriority="42"/>
-    <w:lsdException w:name="Plain Table 3" w:uiPriority="43"/>
-    <w:lsdException w:name="Plain Table 4" w:uiPriority="44"/>
-    <w:lsdException w:name="Plain Table 5" w:uiPriority="45"/>
-    <w:lsdException w:name="Grid Table Light" w:uiPriority="40"/>
-    <w:lsdException w:name="Grid Table 1 Light" w:uiPriority="46"/>
-    <w:lsdException w:name="Grid Table 2" w:uiPriority="47"/>
-    <w:lsdException w:name="Grid Table 3" w:uiPriority="48"/>
-    <w:lsdException w:name="Grid Table 4" w:uiPriority="49"/>
-    <w:lsdException w:name="Grid Table 5 Dark" w:uiPriority="50"/>
-    <w:lsdException w:name="Grid Table 6 Colorful" w:uiPriority="51"/>
-    <w:lsdException w:name="Grid Table 7 Colorful" w:uiPriority="52"/>
-    <w:lsdException w:name="Grid Table 1 Light Accent 1" w:uiPriority="46"/>
-    <w:lsdException w:name="Grid Table 2 Accent 1" w:uiPriority="47"/>
-    <w:lsdException w:name="Grid Table 3 Accent 1" w:uiPriority="48"/>
-    <w:lsdException w:name="Grid Table 4 Accent 1" w:uiPriority="49"/>
-    <w:lsdException w:name="Grid Table 5 Dark Accent 1" w:uiPriority="50"/>
-    <w:lsdException w:name="Grid Table 6 Colorful Accent 1" w:uiPriority="51"/>
-    <w:lsdException w:name="Grid Table 7 Colorful Accent 1" w:uiPriority="52"/>
-    <w:lsdException w:name="Grid Table 1 Light Accent 2" w:uiPriority="46"/>
-    <w:lsdException w:name="Grid Table 2 Accent 2" w:uiPriority="47"/>
-    <w:lsdException w:name="Grid Table 3 Accent 2" w:uiPriority="48"/>
-    <w:lsdException w:name="Grid Table 4 Accent 2" w:uiPriority="49"/>
-    <w:lsdException w:name="Grid Table 5 Dark Accent 2" w:uiPriority="50"/>
-    <w:lsdException w:name="Grid Table 6 Colorful Accent 2" w:uiPriority="51"/>
-    <w:lsdException w:name="Grid Table 7 Colorful Accent 2" w:uiPriority="52"/>
-    <w:lsdException w:name="Grid Table 1 Light Accent 3" w:uiPriority="46"/>
-    <w:lsdException w:name="Grid Table 2 Accent 3" w:uiPriority="47"/>
-    <w:lsdException w:name="Grid Table 3 Accent 3" w:uiPriority="48"/>
-    <w:lsdException w:name="Grid Table 4 Accent 3" w:uiPriority="49"/>
-    <w:lsdException w:name="Grid Table 5 Dark Accent 3" w:uiPriority="50"/>
-    <w:lsdException w:name="Grid Table 6 Colorful Accent 3" w:uiPriority="51"/>
-    <w:lsdException w:name="Grid Table 7 Colorful Accent 3" w:uiPriority="52"/>
-    <w:lsdException w:name="Grid Table 1 Light Accent 4" w:uiPriority="46"/>
-    <w:lsdException w:name="Grid Table 2 Accent 4" w:uiPriority="47"/>
-    <w:lsdException w:name="Grid Table 3 Accent 4" w:uiPriority="48"/>
-    <w:lsdException w:name="Grid Table 4 Accent 4" w:uiPriority="49"/>
-    <w:lsdException w:name="Grid Table 5 Dark Accent 4" w:uiPriority="50"/>
-    <w:lsdException w:name="Grid Table 6 Colorful Accent 4" w:uiPriority="51"/>
-    <w:lsdException w:name="Grid Table 7 Colorful Accent 4" w:uiPriority="52"/>
-    <w:lsdException w:name="Grid Table 1 Light Accent 5" w:uiPriority="46"/>
-    <w:lsdException w:name="Grid Table 2 Accent 5" w:uiPriority="47"/>
-    <w:lsdException w:name="Grid Table 3 Accent 5" w:uiPriority="48"/>
-    <w:lsdException w:name="Grid Table 4 Accent 5" w:uiPriority="49"/>
-    <w:lsdException w:name="Grid Table 5 Dark Accent 5" w:uiPriority="50"/>
-    <w:lsdException w:name="Grid Table 6 Colorful Accent 5" w:uiPriority="51"/>
-    <w:lsdException w:name="Grid Table 7 Colorful Accent 5" w:uiPriority="52"/>
-    <w:lsdException w:name="Grid Table 1 Light Accent 6" w:uiPriority="46"/>
-    <w:lsdException w:name="Grid Table 2 Accent 6" w:uiPriority="47"/>
-    <w:lsdException w:name="Grid Table 3 Accent 6" w:uiPriority="48"/>
-    <w:lsdException w:name="Grid Table 4 Accent 6" w:uiPriority="49"/>
-    <w:lsdException w:name="Grid Table 5 Dark Accent 6" w:uiPriority="50"/>
-    <w:lsdException w:name="Grid Table 6 Colorful Accent 6" w:uiPriority="51"/>
-    <w:lsdException w:name="Grid Table 7 Colorful Accent 6" w:uiPriority="52"/>
-    <w:lsdException w:name="List Table 1 Light" w:uiPriority="46"/>
-    <w:lsdException w:name="List Table 2" w:uiPriority="47"/>
-    <w:lsdException w:name="List Table 3" w:uiPriority="48"/>
-    <w:lsdException w:name="List Table 4" w:uiPriority="49"/>
-    <w:lsdException w:name="List Table 5 Dark" w:uiPriority="50"/>
-    <w:lsdException w:name="List Table 6 Colorful" w:uiPriority="51"/>
-    <w:lsdException w:name="List Table 7 Colorful" w:uiPriority="52"/>
-    <w:lsdException w:name="List Table 1 Light Accent 1" w:uiPriority="46"/>
-    <w:lsdException w:name="List Table 2 Accent 1" w:uiPriority="47"/>
-    <w:lsdException w:name="List Table 3 Accent 1" w:uiPriority="48"/>
-    <w:lsdException w:name="List Table 4 Accent 1" w:uiPriority="49"/>
-    <w:lsdException w:name="List Table 5 Dark Accent 1" w:uiPriority="50"/>
-    <w:lsdException w:name="List Table 6 Colorful Accent 1" w:uiPriority="51"/>
-    <w:lsdException w:name="List Table 7 Colorful Accent 1" w:uiPriority="52"/>
-    <w:lsdException w:name="List Table 1 Light Accent 2" w:uiPriority="46"/>
-    <w:lsdException w:name="List Table 2 Accent 2" w:uiPriority="47"/>
-    <w:lsdException w:name="List Table 3 Accent 2" w:uiPriority="48"/>
-    <w:lsdException w:name="List Table 4 Accent 2" w:uiPriority="49"/>
-    <w:lsdException w:name="List Table 5 Dark Accent 2" w:uiPriority="50"/>
-    <w:lsdException w:name="List Table 6 Colorful Accent 2" w:uiPriority="51"/>
-    <w:lsdException w:name="List Table 7 Colorful Accent 2" w:uiPriority="52"/>
-    <w:lsdException w:name="List Table 1 Light Accent 3" w:uiPriority="46"/>
-    <w:lsdException w:name="List Table 2 Accent 3" w:uiPriority="47"/>
-    <w:lsdException w:name="List Table 3 Accent 3" w:uiPriority="48"/>
-    <w:lsdException w:name="List Table 4 Accent 3" w:uiPriority="49"/>
-    <w:lsdException w:name="List Table 5 Dark Accent 3" w:uiPriority="50"/>
-    <w:lsdException w:name="List Table 6 Colorful Accent 3" w:uiPriority="51"/>
-    <w:lsdException w:name="List Table 7 Colorful Accent 3" w:uiPriority="52"/>
-    <w:lsdException w:name="List Table 1 Light Accent 4" w:uiPriority="46"/>
-    <w:lsdException w:name="List Table 2 Accent 4" w:uiPriority="47"/>
-    <w:lsdException w:name="List Table 3 Accent 4" w:uiPriority="48"/>
-    <w:lsdException w:name="List Table 4 Accent 4" w:uiPriority="49"/>
-    <w:lsdException w:name="List Table 5 Dark Accent 4" w:uiPriority="50"/>
-    <w:lsdException w:name="List Table 6 Colorful Accent 4" w:uiPriority="51"/>
-    <w:lsdException w:name="List Table 7 Colorful Accent 4" w:uiPriority="52"/>
-    <w:lsdException w:name="List Table 1 Light Accent 5" w:uiPriority="46"/>
-    <w:lsdException w:name="List Table 2 Accent 5" w:uiPriority="47"/>
-    <w:lsdException w:name="List Table 3 Accent 5" w:uiPriority="48"/>
-    <w:lsdException w:name="List Table 4 Accent 5" w:uiPriority="49"/>
-    <w:lsdException w:name="List Table 5 Dark Accent 5" w:uiPriority="50"/>
-    <w:lsdException w:name="List Table 6 Colorful Accent 5" w:uiPriority="51"/>
-    <w:lsdException w:name="List Table 7 Colorful Accent 5" w:uiPriority="52"/>
-    <w:lsdException w:name="List Table 1 Light Accent 6" w:uiPriority="46"/>
-    <w:lsdException w:name="List Table 2 Accent 6" w:uiPriority="47"/>
-    <w:lsdException w:name="List Table 3 Accent 6" w:uiPriority="48"/>
-    <w:lsdException w:name="List Table 4 Accent 6" w:uiPriority="49"/>
-    <w:lsdException w:name="List Table 5 Dark Accent 6" w:uiPriority="50"/>
-    <w:lsdException w:name="List Table 6 Colorful Accent 6" w:uiPriority="51"/>
-    <w:lsdException w:name="List Table 7 Colorful Accent 6" w:uiPriority="52"/>
+  <w:latentStyles w:defLockedState="0" w:defUIPriority="99" w:defSemiHidden="1" w:defUnhideWhenUsed="1" w:defQFormat="0" w:count="267">
+    <w:lsdException w:name="Normal" w:semiHidden="0" w:uiPriority="0" w:unhideWhenUsed="0" w:qFormat="1"/>
+    <w:lsdException w:name="heading 1" w:semiHidden="0" w:uiPriority="9" w:unhideWhenUsed="0" w:qFormat="1"/>
+    <w:lsdException w:name="heading 2" w:uiPriority="9" w:qFormat="1"/>
+    <w:lsdException w:name="heading 3" w:uiPriority="9" w:qFormat="1"/>
+    <w:lsdException w:name="heading 4" w:uiPriority="9" w:qFormat="1"/>
+    <w:lsdException w:name="heading 5" w:uiPriority="9" w:qFormat="1"/>
+    <w:lsdException w:name="heading 6" w:uiPriority="9" w:qFormat="1"/>
+    <w:lsdException w:name="heading 7" w:uiPriority="9" w:qFormat="1"/>
+    <w:lsdException w:name="heading 8" w:uiPriority="9" w:qFormat="1"/>
+    <w:lsdException w:name="heading 9" w:uiPriority="9" w:qFormat="1"/>
+    <w:lsdException w:name="toc 1" w:uiPriority="39"/>
+    <w:lsdException w:name="toc 2" w:uiPriority="39"/>
+    <w:lsdException w:name="toc 3" w:uiPriority="39"/>
+    <w:lsdException w:name="toc 4" w:uiPriority="39"/>
+    <w:lsdException w:name="toc 5" w:uiPriority="39"/>
+    <w:lsdException w:name="toc 6" w:uiPriority="39"/>
+    <w:lsdException w:name="toc 7" w:uiPriority="39"/>
+    <w:lsdException w:name="toc 8" w:uiPriority="39"/>
+    <w:lsdException w:name="toc 9" w:uiPriority="39"/>
+    <w:lsdException w:name="caption" w:uiPriority="35" w:qFormat="1"/>
+    <w:lsdException w:name="Title" w:semiHidden="0" w:uiPriority="10" w:unhideWhenUsed="0" w:qFormat="1"/>
+    <w:lsdException w:name="Default Paragraph Font" w:uiPriority="1"/>
+    <w:lsdException w:name="Subtitle" w:semiHidden="0" w:uiPriority="11" w:unhideWhenUsed="0" w:qFormat="1"/>
+    <w:lsdException w:name="Strong" w:semiHidden="0" w:uiPriority="22" w:unhideWhenUsed="0" w:qFormat="1"/>
+    <w:lsdException w:name="Emphasis" w:semiHidden="0" w:uiPriority="20" w:unhideWhenUsed="0" w:qFormat="1"/>
+    <w:lsdException w:name="Table Grid" w:semiHidden="0" w:uiPriority="39" w:unhideWhenUsed="0"/>
+    <w:lsdException w:name="Placeholder Text" w:unhideWhenUsed="0"/>
+    <w:lsdException w:name="No Spacing" w:semiHidden="0" w:uiPriority="1" w:unhideWhenUsed="0" w:qFormat="1"/>
+    <w:lsdException w:name="Light Shading" w:semiHidden="0" w:uiPriority="60" w:unhideWhenUsed="0"/>
+    <w:lsdException w:name="Light List" w:semiHidden="0" w:uiPriority="61" w:unhideWhenUsed="0"/>
+    <w:lsdException w:name="Light Grid" w:semiHidden="0" w:uiPriority="62" w:unhideWhenUsed="0"/>
+    <w:lsdException w:name="Medium Shading 1" w:semiHidden="0" w:uiPriority="63" w:unhideWhenUsed="0"/>
+    <w:lsdException w:name="Medium Shading 2" w:semiHidden="0" w:uiPriority="64" w:unhideWhenUsed="0"/>
+    <w:lsdException w:name="Medium List 1" w:semiHidden="0" w:uiPriority="65" w:unhideWhenUsed="0"/>
+    <w:lsdException w:name="Medium List 2" w:semiHidden="0" w:uiPriority="66" w:unhideWhenUsed="0"/>
+    <w:lsdException w:name="Medium Grid 1" w:semiHidden="0" w:uiPriority="67" w:unhideWhenUsed="0"/>
+    <w:lsdException w:name="Medium Grid 2" w:semiHidden="0" w:uiPriority="68" w:unhideWhenUsed="0"/>
+    <w:lsdException w:name="Medium Grid 3" w:semiHidden="0" w:uiPriority="69" w:unhideWhenUsed="0"/>
+    <w:lsdException w:name="Dark List" w:semiHidden="0" w:uiPriority="70" w:unhideWhenUsed="0"/>
+    <w:lsdException w:name="Colorful Shading" w:semiHidden="0" w:uiPriority="71" w:unhideWhenUsed="0"/>
+    <w:lsdException w:name="Colorful List" w:semiHidden="0" w:uiPriority="72" w:unhideWhenUsed="0"/>
+    <w:lsdException w:name="Colorful Grid" w:semiHidden="0" w:uiPriority="73" w:unhideWhenUsed="0"/>
+    <w:lsdException w:name="Light Shading Accent 1" w:semiHidden="0" w:uiPriority="60" w:unhideWhenUsed="0"/>
+    <w:lsdException w:name="Light List Accent 1" w:semiHidden="0" w:uiPriority="61" w:unhideWhenUsed="0"/>
+    <w:lsdException w:name="Light Grid Accent 1" w:semiHidden="0" w:uiPriority="62" w:unhideWhenUsed="0"/>
+    <w:lsdException w:name="Medium Shading 1 Accent 1" w:semiHidden="0" w:uiPriority="63" w:unhideWhenUsed="0"/>
+    <w:lsdException w:name="Medium Shading 2 Accent 1" w:semiHidden="0" w:uiPriority="64" w:unhideWhenUsed="0"/>
+    <w:lsdException w:name="Medium List 1 Accent 1" w:semiHidden="0" w:uiPriority="65" w:unhideWhenUsed="0"/>
+    <w:lsdException w:name="Revision" w:unhideWhenUsed="0"/>
+    <w:lsdException w:name="List Paragraph" w:semiHidden="0" w:uiPriority="34" w:unhideWhenUsed="0" w:qFormat="1"/>
+    <w:lsdException w:name="Quote" w:semiHidden="0" w:uiPriority="29" w:unhideWhenUsed="0" w:qFormat="1"/>
+    <w:lsdException w:name="Intense Quote" w:semiHidden="0" w:uiPriority="30" w:unhideWhenUsed="0" w:qFormat="1"/>
+    <w:lsdException w:name="Medium List 2 Accent 1" w:semiHidden="0" w:uiPriority="66" w:unhideWhenUsed="0"/>
+    <w:lsdException w:name="Medium Grid 1 Accent 1" w:semiHidden="0" w:uiPriority="67" w:unhideWhenUsed="0"/>
+    <w:lsdException w:name="Medium Grid 2 Accent 1" w:semiHidden="0" w:uiPriority="68" w:unhideWhenUsed="0"/>
+    <w:lsdException w:name="Medium Grid 3 Accent 1" w:semiHidden="0" w:uiPriority="69" w:unhideWhenUsed="0"/>
+    <w:lsdException w:name="Dark List Accent 1" w:semiHidden="0" w:uiPriority="70" w:unhideWhenUsed="0"/>
+    <w:lsdException w:name="Colorful Shading Accent 1" w:semiHidden="0" w:uiPriority="71" w:unhideWhenUsed="0"/>
+    <w:lsdException w:name="Colorful List Accent 1" w:semiHidden="0" w:uiPriority="72" w:unhideWhenUsed="0"/>
+    <w:lsdException w:name="Colorful Grid Accent 1" w:semiHidden="0" w:uiPriority="73" w:unhideWhenUsed="0"/>
+    <w:lsdException w:name="Light Shading Accent 2" w:semiHidden="0" w:uiPriority="60" w:unhideWhenUsed="0"/>
+    <w:lsdException w:name="Light List Accent 2" w:semiHidden="0" w:uiPriority="61" w:unhideWhenUsed="0"/>
+    <w:lsdException w:name="Light Grid Accent 2" w:semiHidden="0" w:uiPriority="62" w:unhideWhenUsed="0"/>
+    <w:lsdException w:name="Medium Shading 1 Accent 2" w:semiHidden="0" w:uiPriority="63" w:unhideWhenUsed="0"/>
+    <w:lsdException w:name="Medium Shading 2 Accent 2" w:semiHidden="0" w:uiPriority="64" w:unhideWhenUsed="0"/>
+    <w:lsdException w:name="Medium List 1 Accent 2" w:semiHidden="0" w:uiPriority="65" w:unhideWhenUsed="0"/>
+    <w:lsdException w:name="Medium List 2 Accent 2" w:semiHidden="0" w:uiPriority="66" w:unhideWhenUsed="0"/>
+    <w:lsdException w:name="Medium Grid 1 Accent 2" w:semiHidden="0" w:uiPriority="67" w:unhideWhenUsed="0"/>
+    <w:lsdException w:name="Medium Grid 2 Accent 2" w:semiHidden="0" w:uiPriority="68" w:unhideWhenUsed="0"/>
+    <w:lsdException w:name="Medium Grid 3 Accent 2" w:semiHidden="0" w:uiPriority="69" w:unhideWhenUsed="0"/>
+    <w:lsdException w:name="Dark List Accent 2" w:semiHidden="0" w:uiPriority="70" w:unhideWhenUsed="0"/>
+    <w:lsdException w:name="Colorful Shading Accent 2" w:semiHidden="0" w:uiPriority="71" w:unhideWhenUsed="0"/>
+    <w:lsdException w:name="Colorful List Accent 2" w:semiHidden="0" w:uiPriority="72" w:unhideWhenUsed="0"/>
+    <w:lsdException w:name="Colorful Grid Accent 2" w:semiHidden="0" w:uiPriority="73" w:unhideWhenUsed="0"/>
+    <w:lsdException w:name="Light Shading Accent 3" w:semiHidden="0" w:uiPriority="60" w:unhideWhenUsed="0"/>
+    <w:lsdException w:name="Light List Accent 3" w:semiHidden="0" w:uiPriority="61" w:unhideWhenUsed="0"/>
+    <w:lsdException w:name="Light Grid Accent 3" w:semiHidden="0" w:uiPriority="62" w:unhideWhenUsed="0"/>
+    <w:lsdException w:name="Medium Shading 1 Accent 3" w:semiHidden="0" w:uiPriority="63" w:unhideWhenUsed="0"/>
+    <w:lsdException w:name="Medium Shading 2 Accent 3" w:semiHidden="0" w:uiPriority="64" w:unhideWhenUsed="0"/>
+    <w:lsdException w:name="Medium List 1 Accent 3" w:semiHidden="0" w:uiPriority="65" w:unhideWhenUsed="0"/>
+    <w:lsdException w:name="Medium List 2 Accent 3" w:semiHidden="0" w:uiPriority="66" w:unhideWhenUsed="0"/>
+    <w:lsdException w:name="Medium Grid 1 Accent 3" w:semiHidden="0" w:uiPriority="67" w:unhideWhenUsed="0"/>
+    <w:lsdException w:name="Medium Grid 2 Accent 3" w:semiHidden="0" w:uiPriority="68" w:unhideWhenUsed="0"/>
+    <w:lsdException w:name="Medium Grid 3 Accent 3" w:semiHidden="0" w:uiPriority="69" w:unhideWhenUsed="0"/>
+    <w:lsdException w:name="Dark List Accent 3" w:semiHidden="0" w:uiPriority="70" w:unhideWhenUsed="0"/>
+    <w:lsdException w:name="Colorful Shading Accent 3" w:semiHidden="0" w:uiPriority="71" w:unhideWhenUsed="0"/>
+    <w:lsdException w:name="Colorful List Accent 3" w:semiHidden="0" w:uiPriority="72" w:unhideWhenUsed="0"/>
+    <w:lsdException w:name="Colorful Grid Accent 3" w:semiHidden="0" w:uiPriority="73" w:unhideWhenUsed="0"/>
+    <w:lsdException w:name="Light Shading Accent 4" w:semiHidden="0" w:uiPriority="60" w:unhideWhenUsed="0"/>
+    <w:lsdException w:name="Light List Accent 4" w:semiHidden="0" w:uiPriority="61" w:unhideWhenUsed="0"/>
+    <w:lsdException w:name="Light Grid Accent 4" w:semiHidden="0" w:uiPriority="62" w:unhideWhenUsed="0"/>
+    <w:lsdException w:name="Medium Shading 1 Accent 4" w:semiHidden="0" w:uiPriority="63" w:unhideWhenUsed="0"/>
+    <w:lsdException w:name="Medium Shading 2 Accent 4" w:semiHidden="0" w:uiPriority="64" w:unhideWhenUsed="0"/>
+    <w:lsdException w:name="Medium List 1 Accent 4" w:semiHidden="0" w:uiPriority="65" w:unhideWhenUsed="0"/>
+    <w:lsdException w:name="Medium List 2 Accent 4" w:semiHidden="0" w:uiPriority="66" w:unhideWhenUsed="0"/>
+    <w:lsdException w:name="Medium Grid 1 Accent 4" w:semiHidden="0" w:uiPriority="67" w:unhideWhenUsed="0"/>
+    <w:lsdException w:name="Medium Grid 2 Accent 4" w:semiHidden="0" w:uiPriority="68" w:unhideWhenUsed="0"/>
+    <w:lsdException w:name="Medium Grid 3 Accent 4" w:semiHidden="0" w:uiPriority="69" w:unhideWhenUsed="0"/>
+    <w:lsdException w:name="Dark List Accent 4" w:semiHidden="0" w:uiPriority="70" w:unhideWhenUsed="0"/>
+    <w:lsdException w:name="Colorful Shading Accent 4" w:semiHidden="0" w:uiPriority="71" w:unhideWhenUsed="0"/>
+    <w:lsdException w:name="Colorful List Accent 4" w:semiHidden="0" w:uiPriority="72" w:unhideWhenUsed="0"/>
+    <w:lsdException w:name="Colorful Grid Accent 4" w:semiHidden="0" w:uiPriority="73" w:unhideWhenUsed="0"/>
+    <w:lsdException w:name="Light Shading Accent 5" w:semiHidden="0" w:uiPriority="60" w:unhideWhenUsed="0"/>
+    <w:lsdException w:name="Light List Accent 5" w:semiHidden="0" w:uiPriority="61" w:unhideWhenUsed="0"/>
+    <w:lsdException w:name="Light Grid Accent 5" w:semiHidden="0" w:uiPriority="62" w:unhideWhenUsed="0"/>
+    <w:lsdException w:name="Medium Shading 1 Accent 5" w:semiHidden="0" w:uiPriority="63" w:unhideWhenUsed="0"/>
+    <w:lsdException w:name="Medium Shading 2 Accent 5" w:semiHidden="0" w:uiPriority="64" w:unhideWhenUsed="0"/>
+    <w:lsdException w:name="Medium List 1 Accent 5" w:semiHidden="0" w:uiPriority="65" w:unhideWhenUsed="0"/>
+    <w:lsdException w:name="Medium List 2 Accent 5" w:semiHidden="0" w:uiPriority="66" w:unhideWhenUsed="0"/>
+    <w:lsdException w:name="Medium Grid 1 Accent 5" w:semiHidden="0" w:uiPriority="67" w:unhideWhenUsed="0"/>
+    <w:lsdException w:name="Medium Grid 2 Accent 5" w:semiHidden="0" w:uiPriority="68" w:unhideWhenUsed="0"/>
+    <w:lsdException w:name="Medium Grid 3 Accent 5" w:semiHidden="0" w:uiPriority="69" w:unhideWhenUsed="0"/>
+    <w:lsdException w:name="Dark List Accent 5" w:semiHidden="0" w:uiPriority="70" w:unhideWhenUsed="0"/>
+    <w:lsdException w:name="Colorful Shading Accent 5" w:semiHidden="0" w:uiPriority="71" w:unhideWhenUsed="0"/>
+    <w:lsdException w:name="Colorful List Accent 5" w:semiHidden="0" w:uiPriority="72" w:unhideWhenUsed="0"/>
+    <w:lsdException w:name="Colorful Grid Accent 5" w:semiHidden="0" w:uiPriority="73" w:unhideWhenUsed="0"/>
+    <w:lsdException w:name="Light Shading Accent 6" w:semiHidden="0" w:uiPriority="60" w:unhideWhenUsed="0"/>
+    <w:lsdException w:name="Light List Accent 6" w:semiHidden="0" w:uiPriority="61" w:unhideWhenUsed="0"/>
+    <w:lsdException w:name="Light Grid Accent 6" w:semiHidden="0" w:uiPriority="62" w:unhideWhenUsed="0"/>
+    <w:lsdException w:name="Medium Shading 1 Accent 6" w:semiHidden="0" w:uiPriority="63" w:unhideWhenUsed="0"/>
+    <w:lsdException w:name="Medium Shading 2 Accent 6" w:semiHidden="0" w:uiPriority="64" w:unhideWhenUsed="0"/>
+    <w:lsdException w:name="Medium List 1 Accent 6" w:semiHidden="0" w:uiPriority="65" w:unhideWhenUsed="0"/>
+    <w:lsdException w:name="Medium List 2 Accent 6" w:semiHidden="0" w:uiPriority="66" w:unhideWhenUsed="0"/>
+    <w:lsdException w:name="Medium Grid 1 Accent 6" w:semiHidden="0" w:uiPriority="67" w:unhideWhenUsed="0"/>
+    <w:lsdException w:name="Medium Grid 2 Accent 6" w:semiHidden="0" w:uiPriority="68" w:unhideWhenUsed="0"/>
+    <w:lsdException w:name="Medium Grid 3 Accent 6" w:semiHidden="0" w:uiPriority="69" w:unhideWhenUsed="0"/>
+    <w:lsdException w:name="Dark List Accent 6" w:semiHidden="0" w:uiPriority="70" w:unhideWhenUsed="0"/>
+    <w:lsdException w:name="Colorful Shading Accent 6" w:semiHidden="0" w:uiPriority="71" w:unhideWhenUsed="0"/>
+    <w:lsdException w:name="Colorful List Accent 6" w:semiHidden="0" w:uiPriority="72" w:unhideWhenUsed="0"/>
+    <w:lsdException w:name="Colorful Grid Accent 6" w:semiHidden="0" w:uiPriority="73" w:unhideWhenUsed="0"/>
+    <w:lsdException w:name="Subtle Emphasis" w:semiHidden="0" w:uiPriority="19" w:unhideWhenUsed="0" w:qFormat="1"/>
+    <w:lsdException w:name="Intense Emphasis" w:semiHidden="0" w:uiPriority="21" w:unhideWhenUsed="0" w:qFormat="1"/>
+    <w:lsdException w:name="Subtle Reference" w:semiHidden="0" w:uiPriority="31" w:unhideWhenUsed="0" w:qFormat="1"/>
+    <w:lsdException w:name="Intense Reference" w:semiHidden="0" w:uiPriority="32" w:unhideWhenUsed="0" w:qFormat="1"/>
+    <w:lsdException w:name="Book Title" w:semiHidden="0" w:uiPriority="33" w:unhideWhenUsed="0" w:qFormat="1"/>
+    <w:lsdException w:name="Bibliography" w:uiPriority="37"/>
+    <w:lsdException w:name="TOC Heading" w:uiPriority="39" w:qFormat="1"/>
   </w:latentStyles>
   <w:style w:type="paragraph" w:default="1" w:styleId="Normal">
     <w:name w:val="Normal"/>
@@ -13815,7 +12849,6 @@
   <w:style w:type="character" w:default="1" w:styleId="DefaultParagraphFont">
     <w:name w:val="Default Paragraph Font"/>
     <w:uiPriority w:val="1"/>
-    <w:semiHidden/>
     <w:unhideWhenUsed/>
   </w:style>
   <w:style w:type="table" w:default="1" w:styleId="TableNormal">
@@ -13823,6 +12856,7 @@
     <w:uiPriority w:val="99"/>
     <w:semiHidden/>
     <w:unhideWhenUsed/>
+    <w:qFormat/>
     <w:tblPr>
       <w:tblInd w:w="0" w:type="dxa"/>
       <w:tblCellMar>
@@ -13928,6 +12962,7 @@
       <w:spacing w:after="0" w:line="240" w:lineRule="auto"/>
     </w:pPr>
     <w:tblPr>
+      <w:tblInd w:w="0" w:type="dxa"/>
       <w:tblBorders>
         <w:top w:val="single" w:sz="4" w:space="0" w:color="auto"/>
         <w:left w:val="single" w:sz="4" w:space="0" w:color="auto"/>
@@ -13936,6 +12971,12 @@
         <w:insideH w:val="single" w:sz="4" w:space="0" w:color="auto"/>
         <w:insideV w:val="single" w:sz="4" w:space="0" w:color="auto"/>
       </w:tblBorders>
+      <w:tblCellMar>
+        <w:top w:w="0" w:type="dxa"/>
+        <w:left w:w="108" w:type="dxa"/>
+        <w:bottom w:w="0" w:type="dxa"/>
+        <w:right w:w="108" w:type="dxa"/>
+      </w:tblCellMar>
     </w:tblPr>
   </w:style>
   <w:style w:type="paragraph" w:styleId="ListParagraph">
@@ -14260,9 +13301,13 @@
     <w:autoRedefine/>
     <w:uiPriority w:val="39"/>
     <w:unhideWhenUsed/>
-    <w:rsid w:val="00CA0476"/>
+    <w:rsid w:val="00B65B7B"/>
     <w:pPr>
+      <w:tabs>
+        <w:tab w:val="right" w:leader="dot" w:pos="9016"/>
+      </w:tabs>
       <w:spacing w:after="100"/>
+      <w:jc w:val="center"/>
     </w:pPr>
     <w:rPr>
       <w:rFonts w:asciiTheme="majorHAnsi" w:hAnsiTheme="majorHAnsi"/>
@@ -14324,6 +13369,52 @@
       <w:sz w:val="28"/>
     </w:rPr>
   </w:style>
+  <w:style w:type="paragraph" w:styleId="Header">
+    <w:name w:val="header"/>
+    <w:basedOn w:val="Normal"/>
+    <w:link w:val="HeaderChar"/>
+    <w:uiPriority w:val="99"/>
+    <w:semiHidden/>
+    <w:unhideWhenUsed/>
+    <w:rsid w:val="00B65B7B"/>
+    <w:pPr>
+      <w:tabs>
+        <w:tab w:val="center" w:pos="4680"/>
+        <w:tab w:val="right" w:pos="9360"/>
+      </w:tabs>
+      <w:spacing w:after="0" w:line="240" w:lineRule="auto"/>
+    </w:pPr>
+  </w:style>
+  <w:style w:type="character" w:customStyle="1" w:styleId="HeaderChar">
+    <w:name w:val="Header Char"/>
+    <w:basedOn w:val="DefaultParagraphFont"/>
+    <w:link w:val="Header"/>
+    <w:uiPriority w:val="99"/>
+    <w:semiHidden/>
+    <w:rsid w:val="00B65B7B"/>
+  </w:style>
+  <w:style w:type="paragraph" w:styleId="Footer">
+    <w:name w:val="footer"/>
+    <w:basedOn w:val="Normal"/>
+    <w:link w:val="FooterChar"/>
+    <w:uiPriority w:val="99"/>
+    <w:unhideWhenUsed/>
+    <w:rsid w:val="00B65B7B"/>
+    <w:pPr>
+      <w:tabs>
+        <w:tab w:val="center" w:pos="4680"/>
+        <w:tab w:val="right" w:pos="9360"/>
+      </w:tabs>
+      <w:spacing w:after="0" w:line="240" w:lineRule="auto"/>
+    </w:pPr>
+  </w:style>
+  <w:style w:type="character" w:customStyle="1" w:styleId="FooterChar">
+    <w:name w:val="Footer Char"/>
+    <w:basedOn w:val="DefaultParagraphFont"/>
+    <w:link w:val="Footer"/>
+    <w:uiPriority w:val="99"/>
+    <w:rsid w:val="00B65B7B"/>
+  </w:style>
 </w:styles>
 </file>
 
@@ -14370,7 +13461,7 @@
     </a:clrScheme>
     <a:fontScheme name="Office">
       <a:majorFont>
-        <a:latin typeface="Calibri Light" panose="020F0302020204030204"/>
+        <a:latin typeface="Calibri Light"/>
         <a:ea typeface=""/>
         <a:cs typeface=""/>
         <a:font script="Jpan" typeface="ＭＳ ゴシック"/>
@@ -14405,7 +13496,7 @@
         <a:font script="Geor" typeface="Sylfaen"/>
       </a:majorFont>
       <a:minorFont>
-        <a:latin typeface="Calibri" panose="020F0502020204030204"/>
+        <a:latin typeface="Calibri"/>
         <a:ea typeface=""/>
         <a:cs typeface=""/>
         <a:font script="Jpan" typeface="ＭＳ 明朝"/>
@@ -14582,7 +13673,7 @@
   <a:extraClrSchemeLst/>
   <a:extLst>
     <a:ext uri="{05A4C25C-085E-4340-85A3-A5531E510DB2}">
-      <thm15:themeFamily xmlns:thm15="http://schemas.microsoft.com/office/thememl/2012/main" name="Office Theme" id="{62F939B6-93AF-4DB8-9C6B-D6C7DFDC589F}" vid="{4A3C46E8-61CC-4603-A589-7422A47A8E4A}"/>
+      <thm15:themeFamily xmlns:thm15="http://schemas.microsoft.com/office/thememl/2012/main" xmlns="" name="Office Theme" id="{62F939B6-93AF-4DB8-9C6B-D6C7DFDC589F}" vid="{4A3C46E8-61CC-4603-A589-7422A47A8E4A}"/>
     </a:ext>
   </a:extLst>
 </a:theme>
@@ -14593,7 +13684,7 @@
 </file>
 
 <file path=customXml/itemProps1.xml><?xml version="1.0" encoding="utf-8"?>
-<ds:datastoreItem xmlns:ds="http://schemas.openxmlformats.org/officeDocument/2006/customXml" ds:itemID="{04BD512F-39B3-4478-B43D-9B1E62E404D8}">
+<ds:datastoreItem xmlns:ds="http://schemas.openxmlformats.org/officeDocument/2006/customXml" ds:itemID="{C7BA22BA-176D-475F-A1C2-D25DE00F9132}">
   <ds:schemaRefs>
     <ds:schemaRef ds:uri="http://schemas.openxmlformats.org/officeDocument/2006/bibliography"/>
   </ds:schemaRefs>

</xml_diff>